<commit_message>
Adicionando oportunidade de negócio
</commit_message>
<xml_diff>
--- a/Desenho_de_Software/Visão_full.docx
+++ b/Desenho_de_Software/Visão_full.docx
@@ -7,8 +7,13 @@
         <w:pStyle w:val="Title"/>
         <w:jc w:val="right"/>
       </w:pPr>
-      <w:r>
-        <w:t>Falcon Framework</w:t>
+      <w:proofErr w:type="spellStart"/>
+      <w:r>
+        <w:t>Falcon</w:t>
+      </w:r>
+      <w:proofErr w:type="spellEnd"/>
+      <w:r>
+        <w:t xml:space="preserve"> Framework</w:t>
       </w:r>
     </w:p>
     <w:p>
@@ -281,8 +286,13 @@
               <w:pStyle w:val="Tabletext"/>
             </w:pPr>
             <w:r>
-              <w:t>Adicionando a introduçãoo</w:t>
+              <w:t xml:space="preserve">Adicionando a </w:t>
             </w:r>
+            <w:proofErr w:type="spellStart"/>
+            <w:r>
+              <w:t>introduçãoo</w:t>
+            </w:r>
+            <w:proofErr w:type="spellEnd"/>
           </w:p>
         </w:tc>
         <w:tc>
@@ -299,8 +309,13 @@
             <w:pPr>
               <w:pStyle w:val="Tabletext"/>
             </w:pPr>
+            <w:proofErr w:type="spellStart"/>
             <w:r>
-              <w:t>Luis, Thiago, Willian</w:t>
+              <w:t>Luis</w:t>
+            </w:r>
+            <w:proofErr w:type="spellEnd"/>
+            <w:r>
+              <w:t>, Thiago, Willian</w:t>
             </w:r>
           </w:p>
         </w:tc>
@@ -4805,7 +4820,23 @@
         <w:ind w:left="720"/>
       </w:pPr>
       <w:r>
-        <w:t xml:space="preserve">Este documento apresenta principais fatores que levarão a confecção do projeto Falcon-Framework que sera desenvolvido pelos alunos de DSW, GCS, M&amp;A e MPR da UnB/FGA, Gama/DF, tais como suas características, finalidades e exposição dos motivos para o desenvolvimento do mesmo. </w:t>
+        <w:t xml:space="preserve">Este documento apresenta principais fatores que levarão a confecção do projeto </w:t>
+      </w:r>
+      <w:proofErr w:type="spellStart"/>
+      <w:r>
+        <w:t>Falcon</w:t>
+      </w:r>
+      <w:proofErr w:type="spellEnd"/>
+      <w:r>
+        <w:t xml:space="preserve">-Framework que </w:t>
+      </w:r>
+      <w:proofErr w:type="spellStart"/>
+      <w:r>
+        <w:t>sera</w:t>
+      </w:r>
+      <w:proofErr w:type="spellEnd"/>
+      <w:r>
+        <w:t xml:space="preserve"> desenvolvido pelos alunos de DSW, GCS, M&amp;A e MPR da UnB/FGA, Gama/DF, tais como suas características, finalidades e exposição dos motivos para o desenvolvimento do mesmo. </w:t>
       </w:r>
     </w:p>
     <w:p>
@@ -4840,103 +4871,38 @@
           <w:b/>
           <w:color w:val="FF0000"/>
         </w:rPr>
-        <w:t>[IMAGEM]</w:t>
-      </w:r>
-      <w:r>
-        <w:t>. Neste processo a maioria das etapas são desenvolvidas por trabalho humano manual, gerando assim um grande custo  e risco  no processo. Uma das etapas cruciais dentro do processo é o subprocesso de desenvolvimento d</w:t>
-      </w:r>
-      <w:r>
-        <w:t>e software, onde todo o trabalh</w:t>
-      </w:r>
-      <w:r>
-        <w:t xml:space="preserve">o de criação é manual. </w:t>
-      </w:r>
-    </w:p>
-    <w:p>
-      <w:pPr>
-        <w:ind w:left="720" w:firstLine="720"/>
-      </w:pPr>
-      <w:r>
-        <w:t>Várias ferramentas e serviços buscam otimizar esse processo, como parse, heroku, calabash, rspec e frameworks como Rails, Grails, Node utilizam e determinam padrões de desenvolv</w:t>
-      </w:r>
-      <w:r>
-        <w:t>i</w:t>
-      </w:r>
-      <w:r>
-        <w:t xml:space="preserve">mento para este fim. Apesar do desenvolvimento de software ser manual, dependendo da solução a ser </w:t>
-      </w:r>
-      <w:r>
-        <w:t>construída</w:t>
-      </w:r>
-      <w:r>
-        <w:t>, existem mui</w:t>
-      </w:r>
-      <w:r>
-        <w:t>t</w:t>
-      </w:r>
-      <w:r>
-        <w:t>as atividades que sempre são realizadas da mesma forma.</w:t>
-      </w:r>
-    </w:p>
-    <w:p>
-      <w:pPr>
-        <w:ind w:left="720" w:firstLine="720"/>
+        <w:t>[IMAGEM</w:t>
+      </w:r>
+      <w:r>
         <w:rPr>
           <w:b/>
           <w:color w:val="FF0000"/>
         </w:rPr>
-      </w:pPr>
-      <w:r>
-        <w:t>Um tipo de solução muito utilizada atualmente é a criação de aplicações que utilizam do pad</w:t>
-      </w:r>
-      <w:r>
-        <w:t>r</w:t>
-      </w:r>
-      <w:r>
-        <w:t>ão cliente e servidor</w:t>
-      </w:r>
-      <w:r>
-        <w:t xml:space="preserve">, onde a aplicação necessita manter os dados sincronizados offline e online </w:t>
-      </w:r>
-      <w:r>
-        <w:t>entre vários dispositivos. Para construir esse tipo de solução, observou-se um padrão onde o desenvolvedor</w:t>
-      </w:r>
-      <w:r>
-        <w:t xml:space="preserve"> sempre</w:t>
-      </w:r>
-      <w:r>
-        <w:t xml:space="preserve"> </w:t>
-      </w:r>
-      <w:r>
-        <w:t>necessita</w:t>
-      </w:r>
-      <w:r>
-        <w:t xml:space="preserve"> de</w:t>
-      </w:r>
-      <w:r>
-        <w:t xml:space="preserve"> </w:t>
-      </w:r>
-      <w:r>
-        <w:t>realiza</w:t>
-      </w:r>
-      <w:r>
-        <w:t>r</w:t>
-      </w:r>
-      <w:r>
-        <w:t xml:space="preserve"> as seguintes atividades conforme o </w:t>
-      </w:r>
-      <w:r>
-        <w:t>fluxo</w:t>
-      </w:r>
-      <w:r>
-        <w:t xml:space="preserve"> ilustrado abaixo. </w:t>
+        <w:t xml:space="preserve"> pegar fluxo desenhado em modelagem de processos</w:t>
       </w:r>
       <w:r>
         <w:rPr>
           <w:b/>
           <w:color w:val="FF0000"/>
         </w:rPr>
-        <w:t>[IMAGEM]</w:t>
+        <w:t>]</w:t>
+      </w:r>
+      <w:r>
+        <w:t xml:space="preserve">. Neste processo a maioria das etapas são desenvolvidas por trabalho humano manual, gerando assim um grande custo  e risco  no processo. Uma das etapas cruciais dentro do processo é o </w:t>
+      </w:r>
+      <w:proofErr w:type="spellStart"/>
+      <w:r>
+        <w:t>subprocesso</w:t>
+      </w:r>
+      <w:proofErr w:type="spellEnd"/>
+      <w:r>
+        <w:t xml:space="preserve"> de desenvolvimento d</w:t>
+      </w:r>
+      <w:r>
+        <w:t>e software, onde todo o trabalh</w:t>
+      </w:r>
+      <w:r>
+        <w:t xml:space="preserve">o de criação é manual. </w:t>
       </w:r>
     </w:p>
     <w:p>
@@ -4944,67 +4910,251 @@
         <w:ind w:left="720" w:firstLine="720"/>
       </w:pPr>
       <w:r>
-        <w:t xml:space="preserve">A proposta do Falcon Framework </w:t>
-      </w:r>
-      <w:r>
-        <w:t>é tornar automático as atividades ,</w:t>
-      </w:r>
-      <w:r>
+        <w:t xml:space="preserve">Várias ferramentas e serviços buscam otimizar esse processo, como parse, </w:t>
+      </w:r>
+      <w:proofErr w:type="spellStart"/>
+      <w:r>
+        <w:t>heroku</w:t>
+      </w:r>
+      <w:proofErr w:type="spellEnd"/>
+      <w:r>
+        <w:t xml:space="preserve">, </w:t>
+      </w:r>
+      <w:proofErr w:type="spellStart"/>
+      <w:r>
+        <w:t>calabash</w:t>
+      </w:r>
+      <w:proofErr w:type="spellEnd"/>
+      <w:r>
+        <w:t xml:space="preserve">, </w:t>
+      </w:r>
+      <w:proofErr w:type="spellStart"/>
+      <w:r>
+        <w:t>rspec</w:t>
+      </w:r>
+      <w:proofErr w:type="spellEnd"/>
+      <w:r>
+        <w:t xml:space="preserve"> e frameworks como </w:t>
+      </w:r>
+      <w:proofErr w:type="spellStart"/>
+      <w:r>
+        <w:t>Rails</w:t>
+      </w:r>
+      <w:proofErr w:type="spellEnd"/>
+      <w:r>
+        <w:t xml:space="preserve">, </w:t>
+      </w:r>
+      <w:proofErr w:type="spellStart"/>
+      <w:r>
+        <w:t>Grails</w:t>
+      </w:r>
+      <w:proofErr w:type="spellEnd"/>
+      <w:r>
+        <w:t xml:space="preserve">, Node utilizam e determinam padrões </w:t>
+      </w:r>
+      <w:r>
+        <w:t xml:space="preserve">arquiteturais </w:t>
+      </w:r>
+      <w:r>
+        <w:t>de desenvolv</w:t>
+      </w:r>
+      <w:r>
+        <w:t>i</w:t>
+      </w:r>
+      <w:r>
+        <w:t xml:space="preserve">mento para este fim. Apesar do desenvolvimento de software ser manual, dependendo da solução a ser </w:t>
+      </w:r>
+      <w:r>
+        <w:t>construída</w:t>
+      </w:r>
+      <w:r>
+        <w:t>, existem mui</w:t>
+      </w:r>
+      <w:r>
+        <w:t>t</w:t>
+      </w:r>
+      <w:r>
+        <w:t>as atividades que sempre são realizadas da mesma forma</w:t>
+      </w:r>
+      <w:r>
+        <w:t xml:space="preserve"> seguindo um fluxo de atividades padrão</w:t>
+      </w:r>
+      <w:r>
+        <w:t>.</w:t>
+      </w:r>
+    </w:p>
+    <w:p>
+      <w:pPr>
+        <w:ind w:left="720" w:firstLine="720"/>
         <w:rPr>
           <w:b/>
           <w:color w:val="FF0000"/>
         </w:rPr>
+      </w:pPr>
+      <w:r>
+        <w:t>Um tipo de solução muito utilizada atualmente é a criação de aplicações que utilizam do pad</w:t>
+      </w:r>
+      <w:r>
+        <w:t>r</w:t>
+      </w:r>
+      <w:r>
+        <w:t>ão cliente e servidor</w:t>
+      </w:r>
+      <w:r>
+        <w:t xml:space="preserve"> (RESTFUL)</w:t>
+      </w:r>
+      <w:r>
+        <w:t xml:space="preserve">, onde a aplicação necessita manter os dados sincronizados </w:t>
+      </w:r>
+      <w:proofErr w:type="spellStart"/>
+      <w:r>
+        <w:t>offline</w:t>
+      </w:r>
+      <w:proofErr w:type="spellEnd"/>
+      <w:r>
+        <w:t xml:space="preserve"> e online </w:t>
+      </w:r>
+      <w:r>
+        <w:t>entre vários dispositivos. Para construir esse tipo de solução, observou-se um padrão onde o desenvolvedor</w:t>
+      </w:r>
+      <w:r>
+        <w:t xml:space="preserve"> sempre</w:t>
+      </w:r>
+      <w:r>
+        <w:t xml:space="preserve"> </w:t>
+      </w:r>
+      <w:r>
+        <w:t>necessita</w:t>
+      </w:r>
+      <w:r>
+        <w:t xml:space="preserve"> de</w:t>
+      </w:r>
+      <w:r>
+        <w:t xml:space="preserve"> </w:t>
+      </w:r>
+      <w:r>
+        <w:t>realiza</w:t>
+      </w:r>
+      <w:r>
+        <w:t>r</w:t>
+      </w:r>
+      <w:r>
+        <w:t xml:space="preserve"> as seguintes atividades conforme o </w:t>
+      </w:r>
+      <w:r>
+        <w:t>fluxo</w:t>
+      </w:r>
+      <w:r>
+        <w:t xml:space="preserve"> ilustrado abaixo. </w:t>
+      </w:r>
+      <w:r>
+        <w:rPr>
+          <w:b/>
+          <w:color w:val="FF0000"/>
+        </w:rPr>
+        <w:t>[IMAGEM</w:t>
+      </w:r>
+      <w:r>
+        <w:rPr>
+          <w:b/>
+          <w:color w:val="FF0000"/>
+        </w:rPr>
+        <w:t xml:space="preserve"> pegar fluxo desenhado em modelagem de processos</w:t>
+      </w:r>
+      <w:r>
+        <w:rPr>
+          <w:b/>
+          <w:color w:val="FF0000"/>
+        </w:rPr>
+        <w:t>]</w:t>
+      </w:r>
+    </w:p>
+    <w:p>
+      <w:pPr>
+        <w:ind w:left="720" w:firstLine="720"/>
+      </w:pPr>
+      <w:r>
+        <w:t xml:space="preserve">A proposta do </w:t>
+      </w:r>
+      <w:proofErr w:type="spellStart"/>
+      <w:r>
+        <w:t>Falcon</w:t>
+      </w:r>
+      <w:proofErr w:type="spellEnd"/>
+      <w:r>
+        <w:t xml:space="preserve"> Framework </w:t>
+      </w:r>
+      <w:r>
+        <w:t>é tornar automático as atividades ,</w:t>
+      </w:r>
+      <w:r>
+        <w:rPr>
+          <w:b/>
+          <w:color w:val="FF0000"/>
+        </w:rPr>
         <w:t>1.2.3.4</w:t>
       </w:r>
       <w:r>
+        <w:rPr>
+          <w:b/>
+          <w:color w:val="FF0000"/>
+        </w:rPr>
+        <w:t>(as que formos excluir do fluxo)</w:t>
+      </w:r>
+      <w:r>
         <w:t xml:space="preserve"> do processo ilustrado na imagem</w:t>
       </w:r>
       <w:r>
         <w:t>, utilizando padrões já</w:t>
       </w:r>
       <w:r>
-        <w:t xml:space="preserve"> estabelecidos pela comunidade, aumentando assim a produtividade da equipe de desenvolvimento, diminuindo o esforço para criação desse tipo de aplicação e diminuindo custos dessa etapa</w:t>
+        <w:t xml:space="preserve"> estabelecidos pela comunidade, aumentando assim a produtividade da equipe de desenvolvimento, diminuindo o esforço para criação desse tipo de aplicação e diminuindo custos</w:t>
+      </w:r>
+      <w:r>
+        <w:t xml:space="preserve"> e riscos</w:t>
+      </w:r>
+      <w:r>
+        <w:t xml:space="preserve"> dessa etapa</w:t>
       </w:r>
       <w:r>
         <w:t>.</w:t>
       </w:r>
-      <w:bookmarkStart w:id="11" w:name="_GoBack"/>
+    </w:p>
+    <w:p>
+      <w:pPr>
+        <w:ind w:left="720" w:firstLine="720"/>
+      </w:pPr>
+      <w:r>
+        <w:t xml:space="preserve">Assim esse documento está associado ao projeto completo do </w:t>
+      </w:r>
+      <w:proofErr w:type="spellStart"/>
+      <w:r>
+        <w:t>Falcon</w:t>
+      </w:r>
+      <w:proofErr w:type="spellEnd"/>
+      <w:r>
+        <w:t xml:space="preserve"> Framework</w:t>
+      </w:r>
+      <w:r>
+        <w:t xml:space="preserve"> </w:t>
+      </w:r>
+      <w:r>
+        <w:t>que terá várias etapas de construção para solucionar os problemas que serão explanados adianta no documento.</w:t>
+      </w:r>
+    </w:p>
+    <w:p>
+      <w:pPr>
+        <w:pStyle w:val="Heading2"/>
+      </w:pPr>
+      <w:bookmarkStart w:id="11" w:name="_Toc456600920"/>
+      <w:bookmarkStart w:id="12" w:name="_Toc456598589"/>
+      <w:bookmarkStart w:id="13" w:name="_Toc18208211"/>
+      <w:r>
+        <w:t>Definições, Acrônimos e Abreviações</w:t>
+      </w:r>
       <w:bookmarkEnd w:id="11"/>
-      <w:r>
-        <w:t xml:space="preserve"> </w:t>
-      </w:r>
-    </w:p>
-    <w:p>
-      <w:pPr>
-        <w:pStyle w:val="InfoBlue"/>
-      </w:pPr>
-      <w:r>
-        <w:t xml:space="preserve">[Uma breve descrição do escopo deste documento </w:t>
-      </w:r>
-      <w:r>
-        <w:rPr>
-          <w:b/>
-          <w:bCs/>
-        </w:rPr>
-        <w:t>Visão</w:t>
-      </w:r>
-      <w:r>
-        <w:t>; a que Projeto(s) ele está associado e tudo o mais que seja afetado ou influenciado por este documento.]</w:t>
-      </w:r>
-    </w:p>
-    <w:p>
-      <w:pPr>
-        <w:pStyle w:val="Heading2"/>
-      </w:pPr>
-      <w:bookmarkStart w:id="12" w:name="_Toc456600920"/>
-      <w:bookmarkStart w:id="13" w:name="_Toc456598589"/>
-      <w:bookmarkStart w:id="14" w:name="_Toc18208211"/>
-      <w:r>
-        <w:t>Definições, Acrônimos e Abreviações</w:t>
-      </w:r>
       <w:bookmarkEnd w:id="12"/>
       <w:bookmarkEnd w:id="13"/>
-      <w:bookmarkEnd w:id="14"/>
     </w:p>
     <w:p>
       <w:pPr>
@@ -5087,21 +5237,132 @@
         </w:numPr>
       </w:pPr>
       <w:r>
-        <w:t xml:space="preserve">DF – Distrito </w:t>
+        <w:t>DF – Distrito</w:t>
+      </w:r>
+    </w:p>
+    <w:p>
+      <w:pPr>
+        <w:pStyle w:val="ListParagraph"/>
+        <w:numPr>
+          <w:ilvl w:val="0"/>
+          <w:numId w:val="30"/>
+        </w:numPr>
+        <w:rPr>
+          <w:color w:val="FF0000"/>
+        </w:rPr>
+      </w:pPr>
+      <w:r>
+        <w:rPr>
+          <w:color w:val="FF0000"/>
+        </w:rPr>
+        <w:t xml:space="preserve">RESTFUL - </w:t>
+      </w:r>
+      <w:r>
+        <w:rPr>
+          <w:color w:val="FF0000"/>
+        </w:rPr>
+        <w:t xml:space="preserve"> </w:t>
+      </w:r>
+    </w:p>
+    <w:p>
+      <w:pPr>
+        <w:pStyle w:val="ListParagraph"/>
+        <w:numPr>
+          <w:ilvl w:val="0"/>
+          <w:numId w:val="30"/>
+        </w:numPr>
+        <w:rPr>
+          <w:color w:val="FF0000"/>
+        </w:rPr>
+      </w:pPr>
+      <w:r>
+        <w:rPr>
+          <w:color w:val="FF0000"/>
+        </w:rPr>
+        <w:t>BACKEND</w:t>
+      </w:r>
+    </w:p>
+    <w:p>
+      <w:pPr>
+        <w:pStyle w:val="ListParagraph"/>
+        <w:numPr>
+          <w:ilvl w:val="0"/>
+          <w:numId w:val="30"/>
+        </w:numPr>
+        <w:rPr>
+          <w:color w:val="FF0000"/>
+        </w:rPr>
+      </w:pPr>
+      <w:proofErr w:type="spellStart"/>
+      <w:r>
+        <w:rPr>
+          <w:color w:val="FF0000"/>
+        </w:rPr>
+        <w:t>ENDPoint</w:t>
+      </w:r>
+      <w:proofErr w:type="spellEnd"/>
+      <w:r>
+        <w:rPr>
+          <w:color w:val="FF0000"/>
+        </w:rPr>
+        <w:t xml:space="preserve"> -</w:t>
       </w:r>
     </w:p>
     <w:p>
       <w:pPr>
         <w:pStyle w:val="Heading2"/>
       </w:pPr>
-      <w:bookmarkStart w:id="15" w:name="_Toc456600921"/>
-      <w:bookmarkStart w:id="16" w:name="_Toc456598590"/>
-      <w:bookmarkStart w:id="17" w:name="_Toc18208212"/>
+      <w:bookmarkStart w:id="14" w:name="_Toc456600921"/>
+      <w:bookmarkStart w:id="15" w:name="_Toc456598590"/>
+      <w:bookmarkStart w:id="16" w:name="_Toc18208212"/>
       <w:r>
         <w:t>Referências</w:t>
       </w:r>
+      <w:bookmarkEnd w:id="14"/>
       <w:bookmarkEnd w:id="15"/>
       <w:bookmarkEnd w:id="16"/>
+    </w:p>
+    <w:p/>
+    <w:p>
+      <w:r>
+        <w:rPr>
+          <w:color w:val="FF0000"/>
+        </w:rPr>
+        <w:t>Colocarmos a referencias de tudo que pesquisamos para a construção do documento</w:t>
+      </w:r>
+    </w:p>
+    <w:p>
+      <w:r>
+        <w:t>Parse.com</w:t>
+      </w:r>
+    </w:p>
+    <w:p>
+      <w:r>
+        <w:t xml:space="preserve">Parse nota de </w:t>
+      </w:r>
+      <w:proofErr w:type="spellStart"/>
+      <w:r>
+        <w:t>descontinuaçãoo</w:t>
+      </w:r>
+      <w:proofErr w:type="spellEnd"/>
+    </w:p>
+    <w:p>
+      <w:r>
+        <w:t>Parse numero de usuários</w:t>
+      </w:r>
+    </w:p>
+    <w:p>
+      <w:proofErr w:type="spellStart"/>
+      <w:r>
+        <w:t>Process</w:t>
+      </w:r>
+      <w:proofErr w:type="spellEnd"/>
+      <w:r>
+        <w:t xml:space="preserve"> ode desenvolvimento de software</w:t>
+      </w:r>
+    </w:p>
+    <w:p>
+      <w:bookmarkStart w:id="17" w:name="_GoBack"/>
       <w:bookmarkEnd w:id="17"/>
     </w:p>
     <w:p>
@@ -5119,7 +5380,11 @@
         <w:t>Visão</w:t>
       </w:r>
       <w:r>
-        <w:t>. Identifique cada documento por título, número do relatório (se aplicável), data e organização de publicação. Especifique as fontes a partir das quais as referências podem ser obtidas. Essas informações podem ser fornecidas por um anexo ou outro documento.]</w:t>
+        <w:t xml:space="preserve">. Identifique cada documento por título, número do relatório (se aplicável), data e organização de publicação. </w:t>
+      </w:r>
+      <w:r>
+        <w:lastRenderedPageBreak/>
+        <w:t>Especifique as fontes a partir das quais as referências podem ser obtidas. Essas informações podem ser fornecidas por um anexo ou outro documento.]</w:t>
       </w:r>
     </w:p>
     <w:p>
@@ -5137,6 +5402,14 @@
       <w:bookmarkEnd w:id="20"/>
     </w:p>
     <w:p>
+      <w:r>
+        <w:rPr>
+          <w:color w:val="FF0000"/>
+        </w:rPr>
+        <w:t>PEGAR ESSA PARTE COM O LUIS</w:t>
+      </w:r>
+    </w:p>
+    <w:p>
       <w:pPr>
         <w:pStyle w:val="InfoBlue"/>
       </w:pPr>
@@ -5182,8 +5455,119 @@
       <w:bookmarkEnd w:id="24"/>
     </w:p>
     <w:p>
-      <w:r>
-        <w:t xml:space="preserve">Falar sobre o parse </w:t>
+      <w:pPr>
+        <w:ind w:firstLine="720"/>
+      </w:pPr>
+      <w:r>
+        <w:t xml:space="preserve">Utilizando um modelo de negócios semelhante a ferramenta Parse.com  recentemente compara pelo </w:t>
+      </w:r>
+      <w:proofErr w:type="spellStart"/>
+      <w:r>
+        <w:t>Facebook</w:t>
+      </w:r>
+      <w:proofErr w:type="spellEnd"/>
+      <w:r>
+        <w:t xml:space="preserve">, </w:t>
+      </w:r>
+      <w:r>
+        <w:t xml:space="preserve">mesmo com </w:t>
+      </w:r>
+      <w:r>
+        <w:t xml:space="preserve">limitações como do usuário não ter controle do </w:t>
+      </w:r>
+      <w:proofErr w:type="spellStart"/>
+      <w:r>
+        <w:t>backend</w:t>
+      </w:r>
+      <w:proofErr w:type="spellEnd"/>
+      <w:r>
+        <w:t xml:space="preserve">, apenas utilizar os </w:t>
+      </w:r>
+      <w:proofErr w:type="spellStart"/>
+      <w:r>
+        <w:t>endpoints</w:t>
+      </w:r>
+      <w:proofErr w:type="spellEnd"/>
+      <w:r>
+        <w:t xml:space="preserve">, o serviço </w:t>
+      </w:r>
+      <w:r>
+        <w:t>fechou o ano</w:t>
+      </w:r>
+      <w:r>
+        <w:t xml:space="preserve"> de 2015</w:t>
+      </w:r>
+      <w:r>
+        <w:t xml:space="preserve"> um total de </w:t>
+      </w:r>
+      <w:r>
+        <w:rPr>
+          <w:color w:val="FF0000"/>
+        </w:rPr>
+        <w:t>XXX</w:t>
+      </w:r>
+      <w:r>
+        <w:t xml:space="preserve"> </w:t>
+      </w:r>
+      <w:proofErr w:type="spellStart"/>
+      <w:r>
+        <w:t>apps</w:t>
+      </w:r>
+      <w:proofErr w:type="spellEnd"/>
+      <w:r>
+        <w:t xml:space="preserve"> </w:t>
+      </w:r>
+      <w:r>
+        <w:t xml:space="preserve">integrados em sua plataforma. Mesmo com essa grande massa de usuários, misteriosamente o foi lançada uma nota no dia </w:t>
+      </w:r>
+      <w:proofErr w:type="spellStart"/>
+      <w:r>
+        <w:rPr>
+          <w:color w:val="FF0000"/>
+        </w:rPr>
+        <w:t>XXXx</w:t>
+      </w:r>
+      <w:proofErr w:type="spellEnd"/>
+      <w:r>
+        <w:rPr>
+          <w:color w:val="FF0000"/>
+        </w:rPr>
+        <w:t xml:space="preserve">, </w:t>
+      </w:r>
+      <w:r>
+        <w:t xml:space="preserve">que o serviço será descontinuado em 2017, em conjunto com a nota foram lançados vários tutoriais para  migração do serviço para própria infraestrutura dos usuários. </w:t>
+      </w:r>
+    </w:p>
+    <w:p>
+      <w:pPr>
+        <w:ind w:firstLine="720"/>
+      </w:pPr>
+      <w:r>
+        <w:t xml:space="preserve">A partir dessa infeliz notícia, o </w:t>
+      </w:r>
+      <w:proofErr w:type="spellStart"/>
+      <w:r>
+        <w:t>Falcon</w:t>
+      </w:r>
+      <w:proofErr w:type="spellEnd"/>
+      <w:r>
+        <w:t xml:space="preserve"> </w:t>
+      </w:r>
+      <w:proofErr w:type="spellStart"/>
+      <w:r>
+        <w:t>Framewok</w:t>
+      </w:r>
+      <w:proofErr w:type="spellEnd"/>
+      <w:r>
+        <w:t xml:space="preserve"> que já estava em desenvolvimento aumentou ainda mais o seu valor, pois vem com a proposta de gerar um </w:t>
+      </w:r>
+      <w:proofErr w:type="spellStart"/>
+      <w:r>
+        <w:t>backend</w:t>
+      </w:r>
+      <w:proofErr w:type="spellEnd"/>
+      <w:r>
+        <w:t xml:space="preserve"> onde o desenvolvedor pode ainda assim ter controle sobre o mesmo, e, com a descontinuação do concorrente, vem a ser uma forte alternativa para migração dos usuários do Parse.com. </w:t>
       </w:r>
     </w:p>
     <w:p>
@@ -5202,7 +5586,6 @@
       <w:bookmarkStart w:id="26" w:name="_Toc436203379"/>
       <w:bookmarkStart w:id="27" w:name="_Toc18208216"/>
       <w:r>
-        <w:lastRenderedPageBreak/>
         <w:t>Descrição do Problema</w:t>
       </w:r>
       <w:bookmarkEnd w:id="25"/>
@@ -5727,7 +6110,11 @@
         <w:pStyle w:val="InfoBlue"/>
       </w:pPr>
       <w:r>
-        <w:t>[Para fornecer, de maneira eficiente, produtos e serviços que atendam às reais necessidades dos usuários e dos envolvidos, é necessário identificar e considerar todos os envolvidos como parte do processo de Modelagem de Requisitos. É necessário também identificar os usuários do sistema e assegurar que a comunidade de envolvidos os represente adequadamente. Esta seção fornece um perfil dos envolvidos e dos usuários que integram o projeto, e dos principais problemas que, de acordo com o ponto de vista deles, poderão ser abordados pela solução proposta. Ela não descreve as solicitações ou os requisitos específicos dos usuários e dos envolvidos, já que eles são capturados em um artefato individual de solicitações dos envolvidos. Em vez disso, ela fornece a base e a justificativa que explicam por que os requisitos são necessários.]</w:t>
+        <w:t xml:space="preserve">[Para fornecer, de maneira eficiente, produtos e serviços que atendam às reais necessidades dos usuários e dos envolvidos, é necessário identificar e considerar todos os envolvidos como parte do processo de Modelagem de Requisitos. É necessário também identificar os usuários do sistema e assegurar que a comunidade de envolvidos os represente adequadamente. Esta seção fornece um perfil dos envolvidos e dos usuários que integram o projeto, e </w:t>
+      </w:r>
+      <w:r>
+        <w:lastRenderedPageBreak/>
+        <w:t>dos principais problemas que, de acordo com o ponto de vista deles, poderão ser abordados pela solução proposta. Ela não descreve as solicitações ou os requisitos específicos dos usuários e dos envolvidos, já que eles são capturados em um artefato individual de solicitações dos envolvidos. Em vez disso, ela fornece a base e a justificativa que explicam por que os requisitos são necessários.]</w:t>
       </w:r>
     </w:p>
     <w:p>
@@ -5934,11 +6321,7 @@
               <w:pStyle w:val="InfoBlue"/>
             </w:pPr>
             <w:r>
-              <w:t xml:space="preserve">[Informe o tipo de </w:t>
-            </w:r>
-            <w:r>
-              <w:lastRenderedPageBreak/>
-              <w:t>envolvidos.]</w:t>
+              <w:t>[Informe o tipo de envolvidos.]</w:t>
             </w:r>
           </w:p>
         </w:tc>
@@ -5957,12 +6340,7 @@
               <w:pStyle w:val="InfoBlue"/>
             </w:pPr>
             <w:r>
-              <w:lastRenderedPageBreak/>
-              <w:t xml:space="preserve">[Faça uma breve descrição </w:t>
-            </w:r>
-            <w:r>
-              <w:lastRenderedPageBreak/>
-              <w:t>dos envolvidos.]</w:t>
+              <w:t>[Faça uma breve descrição dos envolvidos.]</w:t>
             </w:r>
           </w:p>
         </w:tc>
@@ -5981,12 +6359,7 @@
               <w:pStyle w:val="InfoBlue"/>
             </w:pPr>
             <w:r>
-              <w:lastRenderedPageBreak/>
-              <w:t xml:space="preserve">[Resuma as principais responsabilidades do </w:t>
-            </w:r>
-            <w:r>
-              <w:lastRenderedPageBreak/>
-              <w:t>envolvido no que diz respeito ao sistema em desenvolvimento; ou seja, o interesse dele como envolvido. Por exemplo, este envolvido:</w:t>
+              <w:t>[Resuma as principais responsabilidades do envolvido no que diz respeito ao sistema em desenvolvimento; ou seja, o interesse dele como envolvido. Por exemplo, este envolvido:</w:t>
             </w:r>
           </w:p>
           <w:p>
@@ -6059,7 +6432,6 @@
       <w:bookmarkStart w:id="42" w:name="_Toc452813584"/>
       <w:bookmarkStart w:id="43" w:name="_Toc18208221"/>
       <w:r>
-        <w:lastRenderedPageBreak/>
         <w:t>Resumo dos Usuários</w:t>
       </w:r>
       <w:bookmarkEnd w:id="42"/>
@@ -6362,6 +6734,7 @@
       <w:bookmarkStart w:id="49" w:name="_Toc342757864"/>
       <w:bookmarkStart w:id="50" w:name="_Toc18208222"/>
       <w:r>
+        <w:lastRenderedPageBreak/>
         <w:t>Ambiente do Usuário</w:t>
       </w:r>
       <w:bookmarkEnd w:id="44"/>
@@ -6618,7 +6991,6 @@
                 <w:b/>
                 <w:bCs/>
               </w:rPr>
-              <w:lastRenderedPageBreak/>
               <w:t>Tipo</w:t>
             </w:r>
           </w:p>
@@ -6787,7 +7159,31 @@
               <w:pStyle w:val="InfoBlue"/>
             </w:pPr>
             <w:r>
-              <w:t>[Qual é o grau de comprometimento do envolvido no projeto? Especifique, quando possível, os papéis exercidos no Rational Unified Process — ou seja, Revisor de Requisitos etc.]</w:t>
+              <w:t xml:space="preserve">[Qual é o grau de comprometimento do envolvido no projeto? Especifique, quando possível, os papéis exercidos no </w:t>
+            </w:r>
+            <w:proofErr w:type="spellStart"/>
+            <w:r>
+              <w:t>Rational</w:t>
+            </w:r>
+            <w:proofErr w:type="spellEnd"/>
+            <w:r>
+              <w:t xml:space="preserve"> </w:t>
+            </w:r>
+            <w:proofErr w:type="spellStart"/>
+            <w:r>
+              <w:t>Unified</w:t>
+            </w:r>
+            <w:proofErr w:type="spellEnd"/>
+            <w:r>
+              <w:t xml:space="preserve"> </w:t>
+            </w:r>
+            <w:proofErr w:type="spellStart"/>
+            <w:r>
+              <w:t>Process</w:t>
+            </w:r>
+            <w:proofErr w:type="spellEnd"/>
+            <w:r>
+              <w:t xml:space="preserve"> — ou seja, Revisor de Requisitos etc.]</w:t>
             </w:r>
           </w:p>
         </w:tc>
@@ -7000,7 +7396,11 @@
               <w:pStyle w:val="InfoBlue"/>
             </w:pPr>
             <w:r>
-              <w:t>[Quem é o representante do usuário no projeto?  (Opcional se já estiver documentado em outro lugar.)  Muitas vezes, refere-se ao Envolvido que representa o grupo de usuários, por exemplo, Envolvido: Envolvido1.]</w:t>
+              <w:t xml:space="preserve">[Quem é o representante do usuário no projeto?  (Opcional se já estiver documentado em outro lugar.)  Muitas vezes, refere-se ao Envolvido que </w:t>
+            </w:r>
+            <w:r>
+              <w:lastRenderedPageBreak/>
+              <w:t>representa o grupo de usuários, por exemplo, Envolvido: Envolvido1.]</w:t>
             </w:r>
           </w:p>
         </w:tc>
@@ -7028,6 +7428,7 @@
                 <w:b/>
                 <w:bCs/>
               </w:rPr>
+              <w:lastRenderedPageBreak/>
               <w:t>Descrição</w:t>
             </w:r>
           </w:p>
@@ -7243,7 +7644,31 @@
               <w:pStyle w:val="InfoBlue"/>
             </w:pPr>
             <w:r>
-              <w:t>[Como o usuário está envolvido no projeto? Faça referência, quando possível, aos papéis exercidos no Rational Unified Process — ou seja, Revisor de Requisitos etc.]</w:t>
+              <w:t xml:space="preserve">[Como o usuário está envolvido no projeto? Faça referência, quando possível, aos papéis exercidos no </w:t>
+            </w:r>
+            <w:proofErr w:type="spellStart"/>
+            <w:r>
+              <w:t>Rational</w:t>
+            </w:r>
+            <w:proofErr w:type="spellEnd"/>
+            <w:r>
+              <w:t xml:space="preserve"> </w:t>
+            </w:r>
+            <w:proofErr w:type="spellStart"/>
+            <w:r>
+              <w:t>Unified</w:t>
+            </w:r>
+            <w:proofErr w:type="spellEnd"/>
+            <w:r>
+              <w:t xml:space="preserve"> </w:t>
+            </w:r>
+            <w:proofErr w:type="spellStart"/>
+            <w:r>
+              <w:t>Process</w:t>
+            </w:r>
+            <w:proofErr w:type="spellEnd"/>
+            <w:r>
+              <w:t xml:space="preserve"> — ou seja, Revisor de Requisitos etc.]</w:t>
             </w:r>
           </w:p>
         </w:tc>
@@ -7355,7 +7780,6 @@
       <w:bookmarkStart w:id="62" w:name="_Toc452813588"/>
       <w:bookmarkStart w:id="63" w:name="_Toc18208227"/>
       <w:r>
-        <w:lastRenderedPageBreak/>
         <w:t>Principais Necessidades dos Usuários ou dos Envolvidos</w:t>
       </w:r>
       <w:bookmarkEnd w:id="62"/>
@@ -7438,7 +7862,23 @@
         <w:pStyle w:val="InfoBlue"/>
       </w:pPr>
       <w:r>
-        <w:t>Preencha a tabela a seguir — se estiver usando o Rational RequisitePro para capturar as Necessidades, pode ser um fragmento ou relatório dessa ferramenta.]</w:t>
+        <w:t xml:space="preserve">Preencha a tabela a seguir — se estiver usando o </w:t>
+      </w:r>
+      <w:proofErr w:type="spellStart"/>
+      <w:r>
+        <w:t>Rational</w:t>
+      </w:r>
+      <w:proofErr w:type="spellEnd"/>
+      <w:r>
+        <w:t xml:space="preserve"> </w:t>
+      </w:r>
+      <w:proofErr w:type="spellStart"/>
+      <w:r>
+        <w:t>RequisitePro</w:t>
+      </w:r>
+      <w:proofErr w:type="spellEnd"/>
+      <w:r>
+        <w:t xml:space="preserve"> para capturar as Necessidades, pode ser um fragmento ou relatório dessa ferramenta.]</w:t>
       </w:r>
     </w:p>
     <w:tbl>
@@ -7734,7 +8174,15 @@
       </w:pPr>
       <w:bookmarkStart w:id="66" w:name="_Toc18208229"/>
       <w:r>
-        <w:t>&lt;aCompetitor&gt;</w:t>
+        <w:t>&lt;</w:t>
+      </w:r>
+      <w:proofErr w:type="spellStart"/>
+      <w:r>
+        <w:t>aCompetitor</w:t>
+      </w:r>
+      <w:proofErr w:type="spellEnd"/>
+      <w:r>
+        <w:t>&gt;</w:t>
       </w:r>
       <w:bookmarkEnd w:id="66"/>
     </w:p>
@@ -7744,7 +8192,15 @@
       </w:pPr>
       <w:bookmarkStart w:id="67" w:name="_Toc18208230"/>
       <w:r>
-        <w:t>&lt;anotherCompetitor&gt;</w:t>
+        <w:t>&lt;</w:t>
+      </w:r>
+      <w:proofErr w:type="spellStart"/>
+      <w:r>
+        <w:t>anotherCompetitor</w:t>
+      </w:r>
+      <w:proofErr w:type="spellEnd"/>
+      <w:r>
+        <w:t>&gt;</w:t>
       </w:r>
       <w:bookmarkEnd w:id="67"/>
     </w:p>
@@ -7769,7 +8225,11 @@
         <w:pStyle w:val="InfoBlue"/>
       </w:pPr>
       <w:r>
-        <w:t xml:space="preserve">[Esta seção oferece uma visão de nível superior dos recursos do produto, interfaces com outros aplicativos e configurações de sistema. Ela geralmente é constituída destas três subseções: </w:t>
+        <w:t xml:space="preserve">[Esta seção oferece uma visão de nível superior dos recursos do produto, interfaces com outros aplicativos e </w:t>
+      </w:r>
+      <w:r>
+        <w:lastRenderedPageBreak/>
+        <w:t xml:space="preserve">configurações de sistema. Ela geralmente é constituída destas três subseções: </w:t>
       </w:r>
     </w:p>
     <w:p>
@@ -7857,7 +8317,15 @@
         <w:t>Visão</w:t>
       </w:r>
       <w:r>
-        <w:t xml:space="preserve"> coloca o produto na perspectiva de outros produtos relacionados e do ambiente do usuário. Se o produto for independente e totalmente auto-suficiente, exponha isso aqui. Se o produto for um componente de um sistema maior, esta subseção deverá relacionar como esses sistemas interagem e identificar as interfaces relevantes entre os sistemas. Uma maneira fácil de exibir os principais componentes do sistema maior, suas interconexões e interfaces externas é através de um diagrama de bloco.]</w:t>
+        <w:t xml:space="preserve"> coloca o produto na perspectiva de outros produtos relacionados e do ambiente do usuário. Se o produto for independente e totalmente </w:t>
+      </w:r>
+      <w:proofErr w:type="spellStart"/>
+      <w:r>
+        <w:t>auto-suficiente</w:t>
+      </w:r>
+      <w:proofErr w:type="spellEnd"/>
+      <w:r>
+        <w:t>, exponha isso aqui. Se o produto for um componente de um sistema maior, esta subseção deverá relacionar como esses sistemas interagem e identificar as interfaces relevantes entre os sistemas. Uma maneira fácil de exibir os principais componentes do sistema maior, suas interconexões e interfaces externas é através de um diagrama de bloco.]</w:t>
       </w:r>
     </w:p>
     <w:p>
@@ -7920,7 +8388,6 @@
           <w:b/>
           <w:bCs/>
         </w:rPr>
-        <w:lastRenderedPageBreak/>
         <w:t>Tabela 4-1   Sistema de Suporte ao Cliente</w:t>
       </w:r>
     </w:p>
@@ -8370,7 +8837,27 @@
         <w:pStyle w:val="InfoBlue"/>
       </w:pPr>
       <w:r>
-        <w:t>[Para produtos vendidos para clientes externos e para muitos aplicativos internos, as questões de custos e preços poderão exercer impacto direto na definição e na implementação dos aplicativos. Nesta seção, registre quaisquer restrições de custo e de preços que sejam relevantes. Por exemplo, os custos de distribuição (número de disquetes, número de CD-ROMs, masterização de CDs) ou outras restrições de custo de produtos vendidos (manuais, embalagem) poderão ser importantes para o êxito dos projetos, ou irrelevantes, dependendo da natureza do aplicativo.]</w:t>
+        <w:t xml:space="preserve">[Para produtos vendidos para clientes externos e para muitos aplicativos internos, as questões de custos e preços poderão exercer impacto direto na definição e na implementação dos aplicativos. Nesta seção, registre quaisquer restrições de custo e de preços que sejam relevantes. Por exemplo, os custos de distribuição (número de disquetes, </w:t>
+      </w:r>
+      <w:r>
+        <w:lastRenderedPageBreak/>
+        <w:t xml:space="preserve">número de </w:t>
+      </w:r>
+      <w:proofErr w:type="spellStart"/>
+      <w:r>
+        <w:t>CD-ROMs</w:t>
+      </w:r>
+      <w:proofErr w:type="spellEnd"/>
+      <w:r>
+        <w:t xml:space="preserve">, </w:t>
+      </w:r>
+      <w:proofErr w:type="spellStart"/>
+      <w:r>
+        <w:t>masterização</w:t>
+      </w:r>
+      <w:proofErr w:type="spellEnd"/>
+      <w:r>
+        <w:t xml:space="preserve"> de CDs) ou outras restrições de custo de produtos vendidos (manuais, embalagem) poderão ser importantes para o êxito dos projetos, ou irrelevantes, dependendo da natureza do aplicativo.]</w:t>
       </w:r>
     </w:p>
     <w:p>
@@ -8467,7 +8954,6 @@
         <w:pStyle w:val="InfoBlue"/>
       </w:pPr>
       <w:r>
-        <w:lastRenderedPageBreak/>
         <w:t>Para gerenciar a complexidade dos aplicativos de maneira eficiente, é recomendável para qualquer sistema novo, ou para uma adição que complemente um sistema existente, que seja utilizado um grau de abstração de nível suficientemente elevado de modo a resultar em 25 a 99 recursos. Esses recursos serão a base fundamental do gerenciamento do projeto, do gerenciamento do escopo e da definição do produto. Cada recurso será descrito mais detalhadamente no modelo de casos de uso.</w:t>
       </w:r>
     </w:p>
@@ -8502,7 +8988,23 @@
       </w:r>
       <w:r>
         <w:tab/>
-        <w:t>Se estiver usando o kit de ferramentas do Rational RequisitePro, tudo deve ser selecionado como requisitos de tipo para facilitar a consulta e o rastreamento.]</w:t>
+        <w:t xml:space="preserve">Se estiver usando o kit de ferramentas do </w:t>
+      </w:r>
+      <w:proofErr w:type="spellStart"/>
+      <w:r>
+        <w:t>Rational</w:t>
+      </w:r>
+      <w:proofErr w:type="spellEnd"/>
+      <w:r>
+        <w:t xml:space="preserve"> </w:t>
+      </w:r>
+      <w:proofErr w:type="spellStart"/>
+      <w:r>
+        <w:t>RequisitePro</w:t>
+      </w:r>
+      <w:proofErr w:type="spellEnd"/>
+      <w:r>
+        <w:t>, tudo deve ser selecionado como requisitos de tipo para facilitar a consulta e o rastreamento.]</w:t>
       </w:r>
     </w:p>
     <w:p>
@@ -8517,7 +9019,11 @@
       <w:bookmarkStart w:id="123" w:name="_Toc342757873"/>
       <w:bookmarkStart w:id="124" w:name="_Toc18208239"/>
       <w:r>
-        <w:t>&lt;aFeature</w:t>
+        <w:t>&lt;</w:t>
+      </w:r>
+      <w:proofErr w:type="spellStart"/>
+      <w:r>
+        <w:t>aFeature</w:t>
       </w:r>
       <w:bookmarkEnd w:id="118"/>
       <w:bookmarkEnd w:id="119"/>
@@ -8525,6 +9031,7 @@
       <w:bookmarkEnd w:id="121"/>
       <w:bookmarkEnd w:id="122"/>
       <w:bookmarkEnd w:id="123"/>
+      <w:proofErr w:type="spellEnd"/>
       <w:r>
         <w:t>&gt;</w:t>
       </w:r>
@@ -8550,13 +9057,18 @@
       <w:bookmarkStart w:id="129" w:name="_Toc346297792"/>
       <w:bookmarkStart w:id="130" w:name="_Toc18208240"/>
       <w:r>
-        <w:t>&lt;anotherFeature</w:t>
+        <w:t>&lt;</w:t>
+      </w:r>
+      <w:proofErr w:type="spellStart"/>
+      <w:r>
+        <w:t>anotherFeature</w:t>
       </w:r>
       <w:bookmarkEnd w:id="125"/>
       <w:bookmarkEnd w:id="126"/>
       <w:bookmarkEnd w:id="127"/>
       <w:bookmarkEnd w:id="128"/>
       <w:bookmarkEnd w:id="129"/>
+      <w:proofErr w:type="spellEnd"/>
       <w:r>
         <w:t>&gt;</w:t>
       </w:r>
@@ -8702,7 +9214,11 @@
         <w:pStyle w:val="InfoBlue"/>
       </w:pPr>
       <w:r>
-        <w:t>[Em um nível alto, liste os padrões aplicáveis, os requisitos de hardware ou de plataforma, os requisitos de desempenho e os requisitos de ambiente.]</w:t>
+        <w:t xml:space="preserve">[Em um nível alto, liste os padrões aplicáveis, os requisitos de hardware ou de plataforma, os requisitos de </w:t>
+      </w:r>
+      <w:r>
+        <w:lastRenderedPageBreak/>
+        <w:t>desempenho e os requisitos de ambiente.]</w:t>
       </w:r>
     </w:p>
     <w:p>
@@ -8728,7 +9244,15 @@
         <w:pStyle w:val="InfoBlue"/>
       </w:pPr>
       <w:r>
-        <w:t>[Liste todos os padrões com os quais o produto deverá estar em conformidade. Entre eles, poderão estar incluídos padrões legais e reguladores (FDA, UCC), padrões de comunicações (TCP/IP, ISDN), padrões de conformidade com plataformas (Windows, UNIX etc) e padrões de qualidade e de segurança (UL, ISO, CMM).]</w:t>
+        <w:t xml:space="preserve">[Liste todos os padrões com os quais o produto deverá estar em conformidade. Entre eles, poderão estar incluídos padrões legais e reguladores (FDA, UCC), padrões de comunicações (TCP/IP, ISDN), padrões de conformidade com plataformas (Windows, UNIX </w:t>
+      </w:r>
+      <w:proofErr w:type="spellStart"/>
+      <w:r>
+        <w:t>etc</w:t>
+      </w:r>
+      <w:proofErr w:type="spellEnd"/>
+      <w:r>
+        <w:t>) e padrões de qualidade e de segurança (UL, ISO, CMM).]</w:t>
       </w:r>
     </w:p>
     <w:p>
@@ -8835,7 +9359,6 @@
           <w:sz w:val="24"/>
           <w:szCs w:val="24"/>
         </w:rPr>
-        <w:lastRenderedPageBreak/>
         <w:t>Requisitos da Documentação</w:t>
       </w:r>
       <w:bookmarkEnd w:id="165"/>
@@ -8899,7 +9422,15 @@
         <w:pStyle w:val="InfoBlue"/>
       </w:pPr>
       <w:r>
-        <w:t>[Muitos aplicativos fornecem um sistema de ajuda on-line para auxiliar o usuário. A natureza desses sistemas é exclusiva do desenvolvimento do aplicativo já que eles combinam aspectos de programação (hyperlinks etc) com aspectos de escrita técnica como, por exemplo, organização e apresentação. Muitos perceberam que o desenvolvimento de um sistema de ajuda on-line é um projeto que está contido em outro projeto, beneficiando-se do gerenciamento adiantado do escopo e da atividade de planejamento.]</w:t>
+        <w:t xml:space="preserve">[Muitos aplicativos fornecem um sistema de ajuda on-line para auxiliar o usuário. A natureza desses sistemas é exclusiva do desenvolvimento do aplicativo já que eles combinam aspectos de programação (hyperlinks </w:t>
+      </w:r>
+      <w:proofErr w:type="spellStart"/>
+      <w:r>
+        <w:t>etc</w:t>
+      </w:r>
+      <w:proofErr w:type="spellEnd"/>
+      <w:r>
+        <w:t>) com aspectos de escrita técnica como, por exemplo, organização e apresentação. Muitos perceberam que o desenvolvimento de um sistema de ajuda on-line é um projeto que está contido em outro projeto, beneficiando-se do gerenciamento adiantado do escopo e da atividade de planejamento.]</w:t>
       </w:r>
     </w:p>
     <w:p>
@@ -8912,20 +9443,49 @@
       <w:bookmarkStart w:id="181" w:name="_Toc422186510"/>
       <w:bookmarkStart w:id="182" w:name="_Toc18208252"/>
       <w:r>
-        <w:t>Guias de Instalação e de Configuração, e Arquivo Leiame</w:t>
+        <w:t xml:space="preserve">Guias de Instalação e de Configuração, e Arquivo </w:t>
+      </w:r>
+      <w:proofErr w:type="spellStart"/>
+      <w:r>
+        <w:t>Leiame</w:t>
       </w:r>
       <w:bookmarkEnd w:id="178"/>
       <w:bookmarkEnd w:id="179"/>
       <w:bookmarkEnd w:id="180"/>
       <w:bookmarkEnd w:id="181"/>
       <w:bookmarkEnd w:id="182"/>
+      <w:proofErr w:type="spellEnd"/>
     </w:p>
     <w:p>
       <w:pPr>
         <w:pStyle w:val="InfoBlue"/>
       </w:pPr>
       <w:r>
-        <w:t>[Um documento que inclua instruções de instalação e diretrizes de configuração é importante para se oferecer uma solução completa. Além disso, um arquivo Leiame é normalmente incluído como um componente padrão. O arquivo Leiame poderá incluir uma seção “O Que Há de Novo Neste Release” e uma discussão dos problemas de compatibilidade em relação aos releases anteriores. A maior parte dos usuários também considera desejável que o arquivo Leiame documente erros e soluções conhecidos.]</w:t>
+        <w:t xml:space="preserve">[Um documento que inclua instruções de instalação e diretrizes de configuração é importante para se oferecer uma solução completa. Além disso, um arquivo </w:t>
+      </w:r>
+      <w:proofErr w:type="spellStart"/>
+      <w:r>
+        <w:t>Leiame</w:t>
+      </w:r>
+      <w:proofErr w:type="spellEnd"/>
+      <w:r>
+        <w:t xml:space="preserve"> é normalmente incluído como um componente padrão. O arquivo </w:t>
+      </w:r>
+      <w:proofErr w:type="spellStart"/>
+      <w:r>
+        <w:t>Leiame</w:t>
+      </w:r>
+      <w:proofErr w:type="spellEnd"/>
+      <w:r>
+        <w:t xml:space="preserve"> poderá incluir uma seção “O Que Há de Novo Neste Release” e uma discussão dos problemas de compatibilidade em relação aos releases anteriores. A maior parte dos usuários também considera desejável que o arquivo </w:t>
+      </w:r>
+      <w:proofErr w:type="spellStart"/>
+      <w:r>
+        <w:t>Leiame</w:t>
+      </w:r>
+      <w:proofErr w:type="spellEnd"/>
+      <w:r>
+        <w:t xml:space="preserve"> documente erros e soluções conhecidos.]</w:t>
       </w:r>
     </w:p>
     <w:p>
@@ -8986,7 +9546,11 @@
         <w:pStyle w:val="InfoBlue"/>
       </w:pPr>
       <w:r>
-        <w:t>[São designados atributos para os recursos que podem ser usados para avaliar, rastrear, priorizar e gerenciar os itens do produto cuja implementação foi proposta. Todos os atributos e tipos de requisitos devem ser descritos no Plano de Gerenciamento de Requisitos. No entanto, talvez seja conveniente listar e descrever brevemente os atributos referentes aos recursos que foram escolhidos. As subseções a seguir representam um conjunto de atributos de recursos sugeridos.]</w:t>
+        <w:t xml:space="preserve">[São designados atributos para os recursos que podem ser usados para avaliar, rastrear, priorizar e gerenciar os itens do produto cuja implementação foi proposta. Todos os atributos e tipos de requisitos devem ser descritos no </w:t>
+      </w:r>
+      <w:r>
+        <w:lastRenderedPageBreak/>
+        <w:t>Plano de Gerenciamento de Requisitos. No entanto, talvez seja conveniente listar e descrever brevemente os atributos referentes aos recursos que foram escolhidos. As subseções a seguir representam um conjunto de atributos de recursos sugeridos.]</w:t>
       </w:r>
     </w:p>
     <w:p>
@@ -9025,7 +9589,15 @@
         <w:pStyle w:val="InfoBlue"/>
       </w:pPr>
       <w:r>
-        <w:t>[Definido pela equipe de gerenciamento do projeto após a negociação e a revisão. Controla o andamento durante a definição da baseline do projeto.]</w:t>
+        <w:t xml:space="preserve">[Definido pela equipe de gerenciamento do projeto após a negociação e a revisão. Controla o andamento durante a definição da </w:t>
+      </w:r>
+      <w:proofErr w:type="spellStart"/>
+      <w:r>
+        <w:t>baseline</w:t>
+      </w:r>
+      <w:proofErr w:type="spellEnd"/>
+      <w:r>
+        <w:t xml:space="preserve"> do projeto.]</w:t>
       </w:r>
     </w:p>
     <w:tbl>
@@ -9174,7 +9746,15 @@
               <w:pStyle w:val="InfoBlue"/>
             </w:pPr>
             <w:r>
-              <w:t>[Recursos incorporados à baseline do produto em um momento específico no tempo.]</w:t>
+              <w:t xml:space="preserve">[Recursos incorporados à </w:t>
+            </w:r>
+            <w:proofErr w:type="spellStart"/>
+            <w:r>
+              <w:t>baseline</w:t>
+            </w:r>
+            <w:proofErr w:type="spellEnd"/>
+            <w:r>
+              <w:t xml:space="preserve"> do produto em um momento específico no tempo.]</w:t>
             </w:r>
           </w:p>
         </w:tc>
@@ -9216,11 +9796,7 @@
         <w:pStyle w:val="InfoBlue"/>
       </w:pPr>
       <w:r>
-        <w:t xml:space="preserve">[Definido pelo departamento de marketing, pelo gerente do produto ou pelo analista de negócios. Todos os requisitos diferem entre si. Classificar os requisitos por seu benefício relativo para o usuário final dá início a um </w:t>
-      </w:r>
-      <w:r>
-        <w:lastRenderedPageBreak/>
-        <w:t>diálogo com os clientes, analistas e membros da equipe de desenvolvimento. Usado no gerenciamento do escopo e na determinação da prioridade de desenvolvimento.]</w:t>
+        <w:t>[Definido pelo departamento de marketing, pelo gerente do produto ou pelo analista de negócios. Todos os requisitos diferem entre si. Classificar os requisitos por seu benefício relativo para o usuário final dá início a um diálogo com os clientes, analistas e membros da equipe de desenvolvimento. Usado no gerenciamento do escopo e na determinação da prioridade de desenvolvimento.]</w:t>
       </w:r>
     </w:p>
     <w:p>
@@ -9377,7 +9953,15 @@
               <w:pStyle w:val="InfoBlue"/>
             </w:pPr>
             <w:r>
-              <w:t>[Os recursos que são úteis em aplicativos menos típicos ou para os quais possam se obter soluções razoavelmente eficientes serão usados com menor freqüência. Não se pode esperar nenhum impacto significativo na receita ou na satisfação do cliente caso esse tipo de recurso não esteja incluído em um release.]</w:t>
+              <w:t xml:space="preserve">[Os recursos que são úteis em aplicativos menos típicos ou para os quais possam se obter soluções razoavelmente eficientes serão usados com menor </w:t>
+            </w:r>
+            <w:proofErr w:type="spellStart"/>
+            <w:r>
+              <w:t>freqüência</w:t>
+            </w:r>
+            <w:proofErr w:type="spellEnd"/>
+            <w:r>
+              <w:t>. Não se pode esperar nenhum impacto significativo na receita ou na satisfação do cliente caso esse tipo de recurso não esteja incluído em um release.]</w:t>
             </w:r>
           </w:p>
         </w:tc>
@@ -9461,7 +10045,19 @@
         <w:pStyle w:val="InfoBlue"/>
       </w:pPr>
       <w:r>
-        <w:t>[Definido pela equipe de desenvolvimento com base na probabilidade de ocorrerem eventos indesejáveis no projeto como, por exemplo, custos excessivos, atrasos na programação ou até cancelamentos. A maior parte dos gerentes de projeto considera que a categorização dos riscos em altos, médios e baixos é suficiente, embora sejam possíveis gradações ainda mais específicas. Freqüentemente os riscos poderão ser avaliados indiretamente medindo-se o grau de incerteza (intervalo) da estimativa de programação da equipe dos projetos.]</w:t>
+        <w:t xml:space="preserve">[Definido pela equipe de desenvolvimento com base na probabilidade de ocorrerem eventos indesejáveis no projeto como, por exemplo, custos excessivos, atrasos na programação ou até cancelamentos. A maior parte dos gerentes de projeto considera que a categorização dos riscos em altos, médios e baixos é suficiente, embora sejam possíveis </w:t>
+      </w:r>
+      <w:r>
+        <w:lastRenderedPageBreak/>
+        <w:t xml:space="preserve">gradações ainda mais específicas. </w:t>
+      </w:r>
+      <w:proofErr w:type="spellStart"/>
+      <w:r>
+        <w:t>Freqüentemente</w:t>
+      </w:r>
+      <w:proofErr w:type="spellEnd"/>
+      <w:r>
+        <w:t xml:space="preserve"> os riscos poderão ser avaliados indiretamente medindo-se o grau de incerteza (intervalo) da estimativa de programação da equipe dos projetos.]</w:t>
       </w:r>
     </w:p>
     <w:p>
@@ -9535,7 +10131,15 @@
         <w:pStyle w:val="InfoBlue"/>
       </w:pPr>
       <w:r>
-        <w:t xml:space="preserve">[Registra a versão planejada do produto em que o recurso aparecerá pela primeira vez. Este campo pode ser usado para alocar recursos de um documento de visão em um release de baseline específico. Quando for usado em conjunto com o campo de status, sua equipe poderá propor, registrar e discutir vários recursos do release sem que tenham que ser necessariamente desenvolvidos. Somente serão implementados os recursos cujo Status estiver definido como Incorporado e cujo Release-alvo estiver definido. Quando ocorrer o gerenciamento do escopo, o Número da Versão do Release-alvo poderá ser aumentado de modo que o item permaneça no documento </w:t>
+        <w:t xml:space="preserve">[Registra a versão planejada do produto em que o recurso aparecerá pela primeira vez. Este campo pode ser usado para alocar recursos de um documento de visão em um release de </w:t>
+      </w:r>
+      <w:proofErr w:type="spellStart"/>
+      <w:r>
+        <w:t>baseline</w:t>
+      </w:r>
+      <w:proofErr w:type="spellEnd"/>
+      <w:r>
+        <w:t xml:space="preserve"> específico. Quando for usado em conjunto com o campo de status, sua equipe poderá propor, registrar e discutir vários recursos do release sem que tenham que ser necessariamente desenvolvidos. Somente serão implementados os recursos cujo Status estiver definido como Incorporado e cujo Release-alvo estiver definido. Quando ocorrer o gerenciamento do escopo, o Número da Versão do Release-alvo poderá ser aumentado de modo que o item permaneça no documento </w:t>
       </w:r>
       <w:r>
         <w:rPr>
@@ -9600,7 +10204,6 @@
       <w:bookmarkStart w:id="239" w:name="_Toc343955094"/>
       <w:bookmarkStart w:id="240" w:name="_Toc18208262"/>
       <w:r>
-        <w:lastRenderedPageBreak/>
         <w:t>A.8</w:t>
       </w:r>
       <w:r>
@@ -9798,7 +10401,7 @@
               <w:rStyle w:val="PageNumber"/>
               <w:noProof/>
             </w:rPr>
-            <w:t>5</w:t>
+            <w:t>6</w:t>
           </w:r>
           <w:r>
             <w:rPr>
@@ -12287,6 +12890,7 @@
   <w:style w:type="character" w:default="1" w:styleId="DefaultParagraphFont">
     <w:name w:val="Default Paragraph Font"/>
     <w:uiPriority w:val="1"/>
+    <w:semiHidden/>
     <w:unhideWhenUsed/>
   </w:style>
   <w:style w:type="table" w:default="1" w:styleId="TableNormal">
@@ -13096,6 +13700,7 @@
   <w:style w:type="character" w:default="1" w:styleId="DefaultParagraphFont">
     <w:name w:val="Default Paragraph Font"/>
     <w:uiPriority w:val="1"/>
+    <w:semiHidden/>
     <w:unhideWhenUsed/>
   </w:style>
   <w:style w:type="table" w:default="1" w:styleId="TableNormal">

</xml_diff>

<commit_message>
Adding Sections 3 and 4
</commit_message>
<xml_diff>
--- a/Desenho_de_Software/Visão_full.docx
+++ b/Desenho_de_Software/Visão_full.docx
@@ -413,6 +413,9 @@
             <w:pPr>
               <w:pStyle w:val="Tabletext"/>
             </w:pPr>
+            <w:r>
+              <w:t>22/03/2016</w:t>
+            </w:r>
           </w:p>
         </w:tc>
         <w:tc>
@@ -429,6 +432,9 @@
             <w:pPr>
               <w:pStyle w:val="Tabletext"/>
             </w:pPr>
+            <w:r>
+              <w:t>&lt;0.3&gt;</w:t>
+            </w:r>
           </w:p>
         </w:tc>
         <w:tc>
@@ -445,6 +451,9 @@
             <w:pPr>
               <w:pStyle w:val="Tabletext"/>
             </w:pPr>
+            <w:r>
+              <w:t>Adicionando descrição do problema e sentença de posição do produto</w:t>
+            </w:r>
           </w:p>
         </w:tc>
         <w:tc>
@@ -461,6 +470,9 @@
             <w:pPr>
               <w:pStyle w:val="Tabletext"/>
             </w:pPr>
+            <w:r>
+              <w:t>Thiago</w:t>
+            </w:r>
           </w:p>
         </w:tc>
       </w:tr>
@@ -5400,8 +5412,33 @@
       <w:r>
         <w:t xml:space="preserve"> - </w:t>
       </w:r>
-      <w:r>
-        <w:t>http://imasters.com.br/noticia/facebook-encerra-plataforma-de-desenvolvimento-parse/</w:t>
+      <w:hyperlink r:id="rId10" w:history="1">
+        <w:r>
+          <w:rPr>
+            <w:rStyle w:val="Hyperlink"/>
+          </w:rPr>
+          <w:t>http://imasters.com.br/noticia/facebook-encerra-plataforma-de-desenvolvimento-parse/</w:t>
+        </w:r>
+      </w:hyperlink>
+    </w:p>
+    <w:p>
+      <w:r>
+        <w:t xml:space="preserve">Parse comprado pelo </w:t>
+      </w:r>
+      <w:proofErr w:type="spellStart"/>
+      <w:r>
+        <w:t>facebook</w:t>
+      </w:r>
+      <w:proofErr w:type="spellEnd"/>
+      <w:r>
+        <w:t xml:space="preserve"> - </w:t>
+      </w:r>
+      <w:r>
+        <w:t>http://blogs.wsj.com/digits/2016/01/28/facebook-to-shut-parse-tool-for-mobile-</w:t>
+      </w:r>
+      <w:r>
+        <w:lastRenderedPageBreak/>
+        <w:t>apps/</w:t>
       </w:r>
     </w:p>
     <w:p>
@@ -5629,8 +5666,6 @@
       <w:bookmarkStart w:id="24" w:name="_Toc452813579"/>
       <w:bookmarkStart w:id="25" w:name="_Toc436203379"/>
       <w:bookmarkStart w:id="26" w:name="_Toc18208216"/>
-      <w:bookmarkStart w:id="27" w:name="_GoBack"/>
-      <w:bookmarkEnd w:id="27"/>
       <w:r>
         <w:t>Descrição do Problema</w:t>
       </w:r>
@@ -5642,9 +5677,6 @@
       <w:pPr>
         <w:pStyle w:val="InfoBlue"/>
       </w:pPr>
-      <w:r>
-        <w:t>[Forneça uma descrição resumindo o problema que está sendo resolvido pelo projeto. Pode ser utilizado o seguinte formato:]</w:t>
-      </w:r>
     </w:p>
     <w:tbl>
       <w:tblPr>
@@ -5693,9 +5725,45 @@
           <w:p>
             <w:pPr>
               <w:pStyle w:val="InfoBlue"/>
+              <w:rPr>
+                <w:color w:val="auto"/>
+              </w:rPr>
             </w:pPr>
             <w:r>
-              <w:t>[descreva o problema]</w:t>
+              <w:rPr>
+                <w:color w:val="auto"/>
+              </w:rPr>
+              <w:t>De d</w:t>
+            </w:r>
+            <w:r>
+              <w:rPr>
+                <w:color w:val="auto"/>
+              </w:rPr>
+              <w:t>ificuldade,</w:t>
+            </w:r>
+            <w:r>
+              <w:rPr>
+                <w:color w:val="auto"/>
+              </w:rPr>
+              <w:t xml:space="preserve"> tempo</w:t>
+            </w:r>
+            <w:r>
+              <w:rPr>
+                <w:color w:val="auto"/>
+              </w:rPr>
+              <w:t xml:space="preserve"> </w:t>
+            </w:r>
+            <w:r>
+              <w:rPr>
+                <w:color w:val="auto"/>
+              </w:rPr>
+              <w:t xml:space="preserve">para desenvolver aplicativos </w:t>
+            </w:r>
+            <w:r>
+              <w:rPr>
+                <w:color w:val="auto"/>
+              </w:rPr>
+              <w:t>que necessitam manter os dados em nuvem.</w:t>
             </w:r>
           </w:p>
         </w:tc>
@@ -5736,9 +5804,15 @@
           <w:p>
             <w:pPr>
               <w:pStyle w:val="InfoBlue"/>
+              <w:rPr>
+                <w:color w:val="auto"/>
+              </w:rPr>
             </w:pPr>
             <w:r>
-              <w:t>[os envolvidos afetados pelo problema]</w:t>
+              <w:rPr>
+                <w:color w:val="auto"/>
+              </w:rPr>
+              <w:t xml:space="preserve">Desenvolvedores mobile </w:t>
             </w:r>
           </w:p>
         </w:tc>
@@ -5779,10 +5853,24 @@
           <w:p>
             <w:pPr>
               <w:pStyle w:val="InfoBlue"/>
+              <w:rPr>
+                <w:color w:val="auto"/>
+              </w:rPr>
             </w:pPr>
             <w:r>
-              <w:t>[qual é o impacto do problema?]</w:t>
-            </w:r>
+              <w:rPr>
+                <w:color w:val="auto"/>
+              </w:rPr>
+              <w:t xml:space="preserve">Aumento do tempo e custo de </w:t>
+            </w:r>
+            <w:proofErr w:type="spellStart"/>
+            <w:r>
+              <w:rPr>
+                <w:color w:val="auto"/>
+              </w:rPr>
+              <w:t>produçãoo</w:t>
+            </w:r>
+            <w:proofErr w:type="spellEnd"/>
           </w:p>
         </w:tc>
       </w:tr>
@@ -5821,9 +5909,15 @@
           <w:p>
             <w:pPr>
               <w:pStyle w:val="InfoBlue"/>
+              <w:rPr>
+                <w:color w:val="auto"/>
+              </w:rPr>
             </w:pPr>
             <w:r>
-              <w:t>[liste alguns dos principais benefícios de uma boa solução]</w:t>
+              <w:rPr>
+                <w:color w:val="auto"/>
+              </w:rPr>
+              <w:t>Um framework para automatizar essa etapa, gerando código de servidor e de conexão com o mesmo para a camada mobile.</w:t>
             </w:r>
           </w:p>
         </w:tc>
@@ -5833,27 +5927,24 @@
       <w:pPr>
         <w:pStyle w:val="Heading2"/>
       </w:pPr>
-      <w:bookmarkStart w:id="28" w:name="_Toc452813580"/>
-      <w:bookmarkStart w:id="29" w:name="_Toc436203380"/>
-      <w:bookmarkStart w:id="30" w:name="_Toc425054392"/>
-      <w:bookmarkStart w:id="31" w:name="_Toc422186485"/>
-      <w:bookmarkStart w:id="32" w:name="_Toc18208217"/>
+      <w:bookmarkStart w:id="27" w:name="_Toc452813580"/>
+      <w:bookmarkStart w:id="28" w:name="_Toc436203380"/>
+      <w:bookmarkStart w:id="29" w:name="_Toc425054392"/>
+      <w:bookmarkStart w:id="30" w:name="_Toc422186485"/>
+      <w:bookmarkStart w:id="31" w:name="_Toc18208217"/>
       <w:r>
         <w:t>Sentença de Posição do Produto</w:t>
       </w:r>
+      <w:bookmarkEnd w:id="27"/>
       <w:bookmarkEnd w:id="28"/>
       <w:bookmarkEnd w:id="29"/>
       <w:bookmarkEnd w:id="30"/>
       <w:bookmarkEnd w:id="31"/>
-      <w:bookmarkEnd w:id="32"/>
     </w:p>
     <w:p>
       <w:pPr>
         <w:pStyle w:val="InfoBlue"/>
       </w:pPr>
-      <w:r>
-        <w:t>[Forneça uma sentença geral resumindo, no nível mais alto, a posição exclusiva que o produto pretende ocupar no mercado. Pode ser utilizado o seguinte formato:]</w:t>
-      </w:r>
     </w:p>
     <w:tbl>
       <w:tblPr>
@@ -5887,6 +5978,9 @@
             <w:r>
               <w:t>Para</w:t>
             </w:r>
+            <w:r>
+              <w:t xml:space="preserve"> </w:t>
+            </w:r>
           </w:p>
         </w:tc>
         <w:tc>
@@ -5902,9 +5996,15 @@
           <w:p>
             <w:pPr>
               <w:pStyle w:val="InfoBlue"/>
+              <w:rPr>
+                <w:color w:val="auto"/>
+              </w:rPr>
             </w:pPr>
             <w:r>
-              <w:t>[cliente-alvo]</w:t>
+              <w:rPr>
+                <w:color w:val="auto"/>
+              </w:rPr>
+              <w:t xml:space="preserve"> Desenvolvedores Mobile</w:t>
             </w:r>
           </w:p>
         </w:tc>
@@ -5945,9 +6045,15 @@
           <w:p>
             <w:pPr>
               <w:pStyle w:val="InfoBlue"/>
+              <w:rPr>
+                <w:color w:val="auto"/>
+              </w:rPr>
             </w:pPr>
             <w:r>
-              <w:t>[indique a necessidade ou oportunidade]</w:t>
+              <w:rPr>
+                <w:color w:val="auto"/>
+              </w:rPr>
+              <w:t>Desenvolve aplicativos mobile sem pleno conhecimento em desenvolvimento de serviços</w:t>
             </w:r>
           </w:p>
         </w:tc>
@@ -5988,9 +6094,23 @@
           <w:p>
             <w:pPr>
               <w:pStyle w:val="InfoBlue"/>
+              <w:rPr>
+                <w:color w:val="auto"/>
+              </w:rPr>
             </w:pPr>
-            <w:r>
-              <w:t xml:space="preserve"> é um(a) [categoria do produto]</w:t>
+            <w:proofErr w:type="spellStart"/>
+            <w:r>
+              <w:rPr>
+                <w:color w:val="auto"/>
+              </w:rPr>
+              <w:t>Falcon</w:t>
+            </w:r>
+            <w:proofErr w:type="spellEnd"/>
+            <w:r>
+              <w:rPr>
+                <w:color w:val="auto"/>
+              </w:rPr>
+              <w:t xml:space="preserve"> Framework</w:t>
             </w:r>
           </w:p>
         </w:tc>
@@ -6036,7 +6156,13 @@
               </w:rPr>
             </w:pPr>
             <w:r>
-              <w:t>[indique o principal benefício, ou seja, o motivo que leva a comprar]</w:t>
+              <w:rPr>
+                <w:color w:val="auto"/>
+              </w:rPr>
+              <w:t>Automatiza o processo de criação de um serviço e a conexão do cliente</w:t>
+            </w:r>
+            <w:r>
+              <w:t>.</w:t>
             </w:r>
           </w:p>
         </w:tc>
@@ -6077,9 +6203,15 @@
           <w:p>
             <w:pPr>
               <w:pStyle w:val="InfoBlue"/>
+              <w:rPr>
+                <w:color w:val="auto"/>
+              </w:rPr>
             </w:pPr>
             <w:r>
-              <w:t>[principal alternativa da concorrência]</w:t>
+              <w:rPr>
+                <w:color w:val="auto"/>
+              </w:rPr>
+              <w:t>Parse.com e IBM Parse</w:t>
             </w:r>
           </w:p>
         </w:tc>
@@ -6119,9 +6251,29 @@
           <w:p>
             <w:pPr>
               <w:pStyle w:val="InfoBlue"/>
+              <w:rPr>
+                <w:color w:val="auto"/>
+              </w:rPr>
             </w:pPr>
             <w:r>
-              <w:t>[indique a principal diferença]</w:t>
+              <w:rPr>
+                <w:color w:val="auto"/>
+              </w:rPr>
+              <w:t xml:space="preserve">Oferece a liberdade ao desenvolvedor de customizar o </w:t>
+            </w:r>
+            <w:proofErr w:type="spellStart"/>
+            <w:r>
+              <w:rPr>
+                <w:color w:val="auto"/>
+              </w:rPr>
+              <w:t>backend</w:t>
+            </w:r>
+            <w:proofErr w:type="spellEnd"/>
+            <w:r>
+              <w:rPr>
+                <w:color w:val="auto"/>
+              </w:rPr>
+              <w:t xml:space="preserve"> gerado.</w:t>
             </w:r>
           </w:p>
         </w:tc>
@@ -6129,54 +6281,48 @@
     </w:tbl>
     <w:p>
       <w:pPr>
-        <w:pStyle w:val="InfoBlue"/>
-      </w:pPr>
-      <w:r>
-        <w:t>[Uma sentença de posição do produto comunica o objetivo do aplicativo e a importância do projeto para todo o pessoal envolvido.]</w:t>
-      </w:r>
-    </w:p>
-    <w:p>
-      <w:pPr>
         <w:pStyle w:val="Heading1"/>
         <w:ind w:left="1080" w:hanging="360"/>
       </w:pPr>
-      <w:bookmarkStart w:id="33" w:name="_Toc452813581"/>
-      <w:bookmarkStart w:id="34" w:name="_Toc447960005"/>
-      <w:bookmarkStart w:id="35" w:name="_Toc18208218"/>
-      <w:bookmarkStart w:id="36" w:name="_Toc436203381"/>
-      <w:r>
+      <w:bookmarkStart w:id="32" w:name="_Toc452813581"/>
+      <w:bookmarkStart w:id="33" w:name="_Toc447960005"/>
+      <w:bookmarkStart w:id="34" w:name="_Toc18208218"/>
+      <w:bookmarkStart w:id="35" w:name="_Toc436203381"/>
+      <w:r>
+        <w:lastRenderedPageBreak/>
         <w:t>Descrições dos Envolvidos e Usuários</w:t>
       </w:r>
+      <w:bookmarkEnd w:id="32"/>
       <w:bookmarkEnd w:id="33"/>
       <w:bookmarkEnd w:id="34"/>
-      <w:bookmarkEnd w:id="35"/>
     </w:p>
     <w:p>
       <w:pPr>
         <w:pStyle w:val="InfoBlue"/>
       </w:pPr>
       <w:r>
-        <w:t xml:space="preserve">[Para fornecer, de maneira eficiente, produtos e serviços que atendam às reais necessidades dos usuários e dos envolvidos, é necessário identificar e considerar todos os envolvidos como parte do processo de Modelagem de </w:t>
-      </w:r>
-      <w:r>
-        <w:lastRenderedPageBreak/>
-        <w:t>Requisitos. É necessário também identificar os usuários do sistema e assegurar que a comunidade de envolvidos os represente adequadamente. Esta seção fornece um perfil dos envolvidos e dos usuários que integram o projeto, e dos principais problemas que, de acordo com o ponto de vista deles, poderão ser abordados pela solução proposta. Ela não descreve as solicitações ou os requisitos específicos dos usuários e dos envolvidos, já que eles são capturados em um artefato individual de solicitações dos envolvidos. Em vez disso, ela fornece a base e a justificativa que explicam por que os requisitos são necessários.]</w:t>
-      </w:r>
+        <w:t>[Para fornecer, de maneira eficiente, produtos e serviços que atendam às reais necessidades dos usuários e dos envolvidos, é necessário identificar e considerar todos os envolvidos como parte do processo de Modelagem de Requisitos. É necessário também identificar os usuários do sistema e assegurar que a comunidade de envolvidos os represente adequadamente. Esta seção fornece um perfil dos envolvidos e dos usuários que integram o projeto, e dos principais problemas que, de acordo com o ponto de vista deles, poderão ser abordados pela solução proposta. Ela não descreve as solicitações ou os requisitos específicos dos usuários e dos envolvidos, já que eles são capturados em um artefato individual de solicitações dos envolvidos. Em vez disso, ela fornece a base e a justificativa que explicam por que os requisitos são necessários.]</w:t>
+      </w:r>
+    </w:p>
+    <w:p>
+      <w:pPr>
+        <w:pStyle w:val="BodyText"/>
+      </w:pPr>
     </w:p>
     <w:p>
       <w:pPr>
         <w:pStyle w:val="Heading2"/>
         <w:widowControl/>
       </w:pPr>
-      <w:bookmarkStart w:id="37" w:name="_Toc452813582"/>
-      <w:bookmarkStart w:id="38" w:name="_Toc447960006"/>
-      <w:bookmarkStart w:id="39" w:name="_Toc18208219"/>
+      <w:bookmarkStart w:id="36" w:name="_Toc452813582"/>
+      <w:bookmarkStart w:id="37" w:name="_Toc447960006"/>
+      <w:bookmarkStart w:id="38" w:name="_Toc18208219"/>
       <w:r>
         <w:t>Demografia do Mercado</w:t>
       </w:r>
+      <w:bookmarkEnd w:id="36"/>
       <w:bookmarkEnd w:id="37"/>
       <w:bookmarkEnd w:id="38"/>
-      <w:bookmarkEnd w:id="39"/>
     </w:p>
     <w:p>
       <w:pPr>
@@ -6226,13 +6372,13 @@
       <w:pPr>
         <w:pStyle w:val="Heading2"/>
       </w:pPr>
-      <w:bookmarkStart w:id="40" w:name="_Toc452813583"/>
-      <w:bookmarkStart w:id="41" w:name="_Toc18208220"/>
+      <w:bookmarkStart w:id="39" w:name="_Toc452813583"/>
+      <w:bookmarkStart w:id="40" w:name="_Toc18208220"/>
       <w:r>
         <w:t>Resumo dos Envolvidos</w:t>
       </w:r>
+      <w:bookmarkEnd w:id="39"/>
       <w:bookmarkEnd w:id="40"/>
-      <w:bookmarkEnd w:id="41"/>
     </w:p>
     <w:p>
       <w:pPr>
@@ -6365,9 +6511,15 @@
           <w:p>
             <w:pPr>
               <w:pStyle w:val="InfoBlue"/>
+              <w:rPr>
+                <w:color w:val="auto"/>
+              </w:rPr>
             </w:pPr>
             <w:r>
-              <w:t>[Informe o tipo de envolvidos.]</w:t>
+              <w:rPr>
+                <w:color w:val="auto"/>
+              </w:rPr>
+              <w:t>Milene Serrano</w:t>
             </w:r>
           </w:p>
         </w:tc>
@@ -6470,6 +6622,236 @@
           </w:p>
         </w:tc>
       </w:tr>
+      <w:tr>
+        <w:tc>
+          <w:tcPr>
+            <w:tcW w:w="1890" w:type="dxa"/>
+            <w:tcBorders>
+              <w:top w:val="single" w:sz="6" w:space="0" w:color="000000"/>
+              <w:left w:val="single" w:sz="6" w:space="0" w:color="000000"/>
+              <w:bottom w:val="single" w:sz="6" w:space="0" w:color="000000"/>
+              <w:right w:val="single" w:sz="6" w:space="0" w:color="000000"/>
+            </w:tcBorders>
+            <w:shd w:val="solid" w:color="000000" w:fill="FFFFFF"/>
+          </w:tcPr>
+          <w:p>
+            <w:pPr>
+              <w:pStyle w:val="BodyText"/>
+              <w:ind w:left="0"/>
+              <w:rPr>
+                <w:b/>
+                <w:bCs/>
+              </w:rPr>
+            </w:pPr>
+            <w:bookmarkStart w:id="41" w:name="_GoBack" w:colFirst="0" w:colLast="0"/>
+            <w:r>
+              <w:rPr>
+                <w:b/>
+                <w:bCs/>
+              </w:rPr>
+              <w:t>Nome</w:t>
+            </w:r>
+          </w:p>
+        </w:tc>
+        <w:tc>
+          <w:tcPr>
+            <w:tcW w:w="2610" w:type="dxa"/>
+            <w:tcBorders>
+              <w:top w:val="single" w:sz="6" w:space="0" w:color="000000"/>
+              <w:left w:val="single" w:sz="6" w:space="0" w:color="000000"/>
+              <w:bottom w:val="single" w:sz="6" w:space="0" w:color="000000"/>
+              <w:right w:val="single" w:sz="6" w:space="0" w:color="000000"/>
+            </w:tcBorders>
+            <w:shd w:val="solid" w:color="000000" w:fill="FFFFFF"/>
+          </w:tcPr>
+          <w:p>
+            <w:pPr>
+              <w:pStyle w:val="BodyText"/>
+              <w:ind w:left="0"/>
+              <w:rPr>
+                <w:b/>
+                <w:bCs/>
+              </w:rPr>
+            </w:pPr>
+            <w:r>
+              <w:rPr>
+                <w:b/>
+                <w:bCs/>
+              </w:rPr>
+              <w:t>Descrição</w:t>
+            </w:r>
+          </w:p>
+        </w:tc>
+        <w:tc>
+          <w:tcPr>
+            <w:tcW w:w="3960" w:type="dxa"/>
+            <w:tcBorders>
+              <w:top w:val="single" w:sz="6" w:space="0" w:color="000000"/>
+              <w:left w:val="single" w:sz="6" w:space="0" w:color="000000"/>
+              <w:bottom w:val="single" w:sz="6" w:space="0" w:color="000000"/>
+              <w:right w:val="single" w:sz="6" w:space="0" w:color="000000"/>
+            </w:tcBorders>
+            <w:shd w:val="solid" w:color="000000" w:fill="FFFFFF"/>
+          </w:tcPr>
+          <w:p>
+            <w:pPr>
+              <w:pStyle w:val="BodyText"/>
+              <w:ind w:left="0"/>
+              <w:rPr>
+                <w:b/>
+                <w:bCs/>
+              </w:rPr>
+            </w:pPr>
+            <w:r>
+              <w:rPr>
+                <w:b/>
+                <w:bCs/>
+              </w:rPr>
+              <w:t>Responsabilidades</w:t>
+            </w:r>
+          </w:p>
+        </w:tc>
+      </w:tr>
+      <w:tr>
+        <w:tc>
+          <w:tcPr>
+            <w:tcW w:w="1890" w:type="dxa"/>
+            <w:tcBorders>
+              <w:top w:val="single" w:sz="6" w:space="0" w:color="000000"/>
+              <w:left w:val="single" w:sz="6" w:space="0" w:color="000000"/>
+              <w:bottom w:val="single" w:sz="6" w:space="0" w:color="000000"/>
+              <w:right w:val="single" w:sz="6" w:space="0" w:color="000000"/>
+            </w:tcBorders>
+          </w:tcPr>
+          <w:p>
+            <w:pPr>
+              <w:pStyle w:val="InfoBlue"/>
+              <w:rPr>
+                <w:color w:val="auto"/>
+              </w:rPr>
+            </w:pPr>
+            <w:r>
+              <w:rPr>
+                <w:color w:val="auto"/>
+              </w:rPr>
+              <w:t xml:space="preserve">Equipe </w:t>
+            </w:r>
+            <w:proofErr w:type="spellStart"/>
+            <w:r>
+              <w:rPr>
+                <w:color w:val="auto"/>
+              </w:rPr>
+              <w:t>Falcon</w:t>
+            </w:r>
+            <w:proofErr w:type="spellEnd"/>
+            <w:r>
+              <w:rPr>
+                <w:color w:val="auto"/>
+              </w:rPr>
+              <w:t xml:space="preserve"> </w:t>
+            </w:r>
+          </w:p>
+        </w:tc>
+        <w:tc>
+          <w:tcPr>
+            <w:tcW w:w="2610" w:type="dxa"/>
+            <w:tcBorders>
+              <w:top w:val="single" w:sz="6" w:space="0" w:color="000000"/>
+              <w:left w:val="single" w:sz="6" w:space="0" w:color="000000"/>
+              <w:bottom w:val="single" w:sz="6" w:space="0" w:color="000000"/>
+              <w:right w:val="single" w:sz="6" w:space="0" w:color="000000"/>
+            </w:tcBorders>
+          </w:tcPr>
+          <w:p>
+            <w:pPr>
+              <w:pStyle w:val="InfoBlue"/>
+            </w:pPr>
+            <w:r>
+              <w:t>[Faça uma breve descrição dos envolvidos.]</w:t>
+            </w:r>
+          </w:p>
+        </w:tc>
+        <w:tc>
+          <w:tcPr>
+            <w:tcW w:w="3960" w:type="dxa"/>
+            <w:tcBorders>
+              <w:top w:val="single" w:sz="6" w:space="0" w:color="000000"/>
+              <w:left w:val="single" w:sz="6" w:space="0" w:color="000000"/>
+              <w:bottom w:val="single" w:sz="6" w:space="0" w:color="000000"/>
+              <w:right w:val="single" w:sz="6" w:space="0" w:color="000000"/>
+            </w:tcBorders>
+          </w:tcPr>
+          <w:p>
+            <w:pPr>
+              <w:pStyle w:val="InfoBlue"/>
+            </w:pPr>
+            <w:r>
+              <w:t>[Resuma as principais responsabilidades do envolvido no que diz respeito ao sistema em desenvolvimento; ou seja, o interesse dele como envolvido. Por exemplo, este envolvido:</w:t>
+            </w:r>
+          </w:p>
+          <w:p>
+            <w:pPr>
+              <w:pStyle w:val="InfoBlue"/>
+              <w:numPr>
+                <w:ilvl w:val="0"/>
+                <w:numId w:val="29"/>
+              </w:numPr>
+            </w:pPr>
+            <w:r>
+              <w:t>garante que o sistema terá manutenção</w:t>
+            </w:r>
+          </w:p>
+          <w:p>
+            <w:pPr>
+              <w:pStyle w:val="InfoBlue"/>
+              <w:numPr>
+                <w:ilvl w:val="0"/>
+                <w:numId w:val="29"/>
+              </w:numPr>
+            </w:pPr>
+            <w:r>
+              <w:t>garante que haverá uma demanda do mercado para as características do produto</w:t>
+            </w:r>
+          </w:p>
+          <w:p>
+            <w:pPr>
+              <w:pStyle w:val="InfoBlue"/>
+              <w:numPr>
+                <w:ilvl w:val="0"/>
+                <w:numId w:val="29"/>
+              </w:numPr>
+            </w:pPr>
+            <w:r>
+              <w:lastRenderedPageBreak/>
+              <w:t>monitora o andamento do projeto</w:t>
+            </w:r>
+          </w:p>
+          <w:p>
+            <w:pPr>
+              <w:pStyle w:val="InfoBlue"/>
+              <w:numPr>
+                <w:ilvl w:val="0"/>
+                <w:numId w:val="29"/>
+              </w:numPr>
+            </w:pPr>
+            <w:r>
+              <w:t>aprova fundos</w:t>
+            </w:r>
+          </w:p>
+          <w:p>
+            <w:pPr>
+              <w:pStyle w:val="InfoBlue"/>
+              <w:numPr>
+                <w:ilvl w:val="0"/>
+                <w:numId w:val="29"/>
+              </w:numPr>
+            </w:pPr>
+            <w:r>
+              <w:t>etc.]</w:t>
+            </w:r>
+          </w:p>
+        </w:tc>
+      </w:tr>
     </w:tbl>
     <w:p>
       <w:pPr>
@@ -6477,7 +6859,9 @@
       </w:pPr>
       <w:bookmarkStart w:id="42" w:name="_Toc452813584"/>
       <w:bookmarkStart w:id="43" w:name="_Toc18208221"/>
-      <w:r>
+      <w:bookmarkEnd w:id="41"/>
+      <w:r>
+        <w:lastRenderedPageBreak/>
         <w:t>Resumo dos Usuários</w:t>
       </w:r>
       <w:bookmarkEnd w:id="42"/>
@@ -7185,6 +7569,7 @@
                 <w:b/>
                 <w:bCs/>
               </w:rPr>
+              <w:lastRenderedPageBreak/>
               <w:t>Envolvimento</w:t>
             </w:r>
           </w:p>
@@ -7441,11 +7826,7 @@
               <w:pStyle w:val="InfoBlue"/>
             </w:pPr>
             <w:r>
-              <w:t xml:space="preserve">[Quem é o representante do usuário no projeto?  (Opcional se já estiver </w:t>
-            </w:r>
-            <w:r>
-              <w:lastRenderedPageBreak/>
-              <w:t>documentado em outro lugar.)  Muitas vezes, refere-se ao Envolvido que representa o grupo de usuários, por exemplo, Envolvido: Envolvido1.]</w:t>
+              <w:t>[Quem é o representante do usuário no projeto?  (Opcional se já estiver documentado em outro lugar.)  Muitas vezes, refere-se ao Envolvido que representa o grupo de usuários, por exemplo, Envolvido: Envolvido1.]</w:t>
             </w:r>
           </w:p>
         </w:tc>
@@ -7473,7 +7854,6 @@
                 <w:b/>
                 <w:bCs/>
               </w:rPr>
-              <w:lastRenderedPageBreak/>
               <w:t>Descrição</w:t>
             </w:r>
           </w:p>
@@ -7889,7 +8269,11 @@
         <w:t>relativa</w:t>
       </w:r>
       <w:r>
-        <w:t xml:space="preserve"> atribuída pelo envolvido ou usuário à resolução de cada problema. A s técnicas de ordenação e de votação cumulativa indicam os problemas que </w:t>
+        <w:t xml:space="preserve"> atribuída pelo envolvido ou usuário à resolução de cada problema. A s </w:t>
+      </w:r>
+      <w:r>
+        <w:lastRenderedPageBreak/>
+        <w:t xml:space="preserve">técnicas de ordenação e de votação cumulativa indicam os problemas que </w:t>
       </w:r>
       <w:r>
         <w:rPr>
@@ -8219,7 +8603,6 @@
       </w:pPr>
       <w:bookmarkStart w:id="66" w:name="_Toc18208229"/>
       <w:r>
-        <w:lastRenderedPageBreak/>
         <w:t>&lt;</w:t>
       </w:r>
       <w:proofErr w:type="spellStart"/>
@@ -8258,7 +8641,7 @@
       <w:bookmarkStart w:id="68" w:name="_Toc452813590"/>
       <w:bookmarkStart w:id="69" w:name="_Toc436203387"/>
       <w:bookmarkStart w:id="70" w:name="_Toc18208231"/>
-      <w:bookmarkEnd w:id="36"/>
+      <w:bookmarkEnd w:id="35"/>
       <w:r>
         <w:t>Visão Geral do Produto</w:t>
       </w:r>
@@ -8430,6 +8813,7 @@
           <w:b/>
           <w:bCs/>
         </w:rPr>
+        <w:lastRenderedPageBreak/>
         <w:t>Tabela 4-1   Sistema de Suporte ao Cliente</w:t>
       </w:r>
     </w:p>
@@ -8842,11 +9226,7 @@
         <w:t>Visão</w:t>
       </w:r>
       <w:r>
-        <w:t xml:space="preserve">. Por exemplo, uma suposição poderá estabelecer que um sistema operacional específico estará disponível para o hardware projetado para o produto de software. Se o sistema </w:t>
-      </w:r>
-      <w:r>
-        <w:lastRenderedPageBreak/>
-        <w:t xml:space="preserve">operacional não estiver disponível, o documento de </w:t>
+        <w:t xml:space="preserve">. Por exemplo, uma suposição poderá estabelecer que um sistema operacional específico estará disponível para o hardware projetado para o produto de software. Se o sistema operacional não estiver disponível, o documento de </w:t>
       </w:r>
       <w:r>
         <w:rPr>
@@ -8996,6 +9376,7 @@
         <w:pStyle w:val="InfoBlue"/>
       </w:pPr>
       <w:r>
+        <w:lastRenderedPageBreak/>
         <w:t>Para gerenciar a complexidade dos aplicativos de maneira eficiente, é recomendável para qualquer sistema novo, ou para uma adição que complemente um sistema existente, que seja utilizado um grau de abstração de nível suficientemente elevado de modo a resultar em 25 a 99 recursos. Esses recursos serão a base fundamental do gerenciamento do projeto, do gerenciamento do escopo e da definição do produto. Cada recurso será descrito mais detalhadamente no modelo de casos de uso.</w:t>
       </w:r>
     </w:p>
@@ -9214,7 +9595,6 @@
           <w:sz w:val="24"/>
           <w:szCs w:val="24"/>
         </w:rPr>
-        <w:lastRenderedPageBreak/>
         <w:t>Precedência e Prioridade</w:t>
       </w:r>
       <w:bookmarkEnd w:id="137"/>
@@ -9398,6 +9778,7 @@
           <w:sz w:val="24"/>
           <w:szCs w:val="24"/>
         </w:rPr>
+        <w:lastRenderedPageBreak/>
         <w:t>Requisitos da Documentação</w:t>
       </w:r>
       <w:bookmarkEnd w:id="165"/>
@@ -9551,11 +9932,7 @@
         <w:pStyle w:val="InfoBlue"/>
       </w:pPr>
       <w:r>
-        <w:t xml:space="preserve">[Os aplicativos modernos atuais apresentam uma aparência consistente que é percebida inicialmente na embalagem do produto e se propaga pelos menus de instalação, telas iniciais, sistemas de ajuda, caixas de diálogo GUI etc. Esta seção define as necessidades e os tipos de rotulação a serem incorporados no código. Como exemplos, podemos citar observações sobre direitos autorais e patentes, logotipos corporativos, ícones </w:t>
-      </w:r>
-      <w:r>
-        <w:lastRenderedPageBreak/>
-        <w:t>padronizados, outros elementos gráficos etc.]</w:t>
+        <w:t>[Os aplicativos modernos atuais apresentam uma aparência consistente que é percebida inicialmente na embalagem do produto e se propaga pelos menus de instalação, telas iniciais, sistemas de ajuda, caixas de diálogo GUI etc. Esta seção define as necessidades e os tipos de rotulação a serem incorporados no código. Como exemplos, podemos citar observações sobre direitos autorais e patentes, logotipos corporativos, ícones padronizados, outros elementos gráficos etc.]</w:t>
       </w:r>
     </w:p>
     <w:p>
@@ -9835,7 +10212,11 @@
         <w:pStyle w:val="InfoBlue"/>
       </w:pPr>
       <w:r>
-        <w:t>[Definido pelo departamento de marketing, pelo gerente do produto ou pelo analista de negócios. Todos os requisitos diferem entre si. Classificar os requisitos por seu benefício relativo para o usuário final dá início a um diálogo com os clientes, analistas e membros da equipe de desenvolvimento. Usado no gerenciamento do escopo e na determinação da prioridade de desenvolvimento.]</w:t>
+        <w:t xml:space="preserve">[Definido pelo departamento de marketing, pelo gerente do produto ou pelo analista de negócios. Todos os requisitos diferem entre si. Classificar os requisitos por seu benefício relativo para o usuário final dá início a um </w:t>
+      </w:r>
+      <w:r>
+        <w:lastRenderedPageBreak/>
+        <w:t>diálogo com os clientes, analistas e membros da equipe de desenvolvimento. Usado no gerenciamento do escopo e na determinação da prioridade de desenvolvimento.]</w:t>
       </w:r>
     </w:p>
     <w:p>
@@ -10067,7 +10448,6 @@
       <w:bookmarkStart w:id="215" w:name="_Toc422186494"/>
       <w:bookmarkStart w:id="216" w:name="_Toc18208258"/>
       <w:r>
-        <w:lastRenderedPageBreak/>
         <w:t>A.4</w:t>
       </w:r>
       <w:r>
@@ -10240,6 +10620,7 @@
       <w:bookmarkStart w:id="239" w:name="_Toc343955094"/>
       <w:bookmarkStart w:id="240" w:name="_Toc18208262"/>
       <w:r>
+        <w:lastRenderedPageBreak/>
         <w:t>A.8</w:t>
       </w:r>
       <w:r>
@@ -10276,8 +10657,8 @@
       </w:pPr>
     </w:p>
     <w:sectPr>
-      <w:headerReference w:type="default" r:id="rId10"/>
-      <w:footerReference w:type="default" r:id="rId11"/>
+      <w:headerReference w:type="default" r:id="rId11"/>
+      <w:footerReference w:type="default" r:id="rId12"/>
       <w:pgSz w:w="12240" w:h="15840" w:code="1"/>
       <w:pgMar w:top="1417" w:right="1440" w:bottom="1417" w:left="1440" w:header="720" w:footer="720" w:gutter="0"/>
       <w:cols w:space="720"/>
@@ -10437,7 +10818,7 @@
               <w:rStyle w:val="PageNumber"/>
               <w:noProof/>
             </w:rPr>
-            <w:t>9</w:t>
+            <w:t>7</w:t>
           </w:r>
           <w:r>
             <w:rPr>
@@ -12926,7 +13307,6 @@
   <w:style w:type="character" w:default="1" w:styleId="DefaultParagraphFont">
     <w:name w:val="Default Paragraph Font"/>
     <w:uiPriority w:val="1"/>
-    <w:semiHidden/>
     <w:unhideWhenUsed/>
   </w:style>
   <w:style w:type="table" w:default="1" w:styleId="TableNormal">
@@ -13736,7 +14116,6 @@
   <w:style w:type="character" w:default="1" w:styleId="DefaultParagraphFont">
     <w:name w:val="Default Paragraph Font"/>
     <w:uiPriority w:val="1"/>
-    <w:semiHidden/>
     <w:unhideWhenUsed/>
   </w:style>
   <w:style w:type="table" w:default="1" w:styleId="TableNormal">

</xml_diff>

<commit_message>
Levantamento de termos para o Glossario
</commit_message>
<xml_diff>
--- a/Desenho_de_Software/Visão_full.docx
+++ b/Desenho_de_Software/Visão_full.docx
@@ -3772,7 +3772,7 @@
         <w:rPr>
           <w:rStyle w:val="PageNumber"/>
           <w:rFonts w:cs="Times New Roman"/>
-          <w:color w:val="FF0000"/>
+          <w:color w:val="000000" w:themeColor="text1"/>
           <w:u w:color="FF0000"/>
         </w:rPr>
       </w:pPr>
@@ -3780,10 +3780,70 @@
         <w:rPr>
           <w:rStyle w:val="PageNumber"/>
           <w:rFonts w:cs="Times New Roman"/>
-          <w:color w:val="FF0000"/>
+          <w:color w:val="000000" w:themeColor="text1"/>
           <w:u w:color="FF0000"/>
         </w:rPr>
         <w:t xml:space="preserve">RESTFUL -  </w:t>
+      </w:r>
+      <w:proofErr w:type="spellStart"/>
+      <w:r>
+        <w:rPr>
+          <w:rStyle w:val="PageNumber"/>
+          <w:rFonts w:cs="Times New Roman"/>
+          <w:color w:val="000000" w:themeColor="text1"/>
+          <w:u w:color="FF0000"/>
+        </w:rPr>
+        <w:t>Representational</w:t>
+      </w:r>
+      <w:proofErr w:type="spellEnd"/>
+      <w:r>
+        <w:rPr>
+          <w:rStyle w:val="PageNumber"/>
+          <w:rFonts w:cs="Times New Roman"/>
+          <w:color w:val="000000" w:themeColor="text1"/>
+          <w:u w:color="FF0000"/>
+        </w:rPr>
+        <w:t xml:space="preserve"> </w:t>
+      </w:r>
+      <w:proofErr w:type="spellStart"/>
+      <w:r>
+        <w:rPr>
+          <w:rStyle w:val="PageNumber"/>
+          <w:rFonts w:cs="Times New Roman"/>
+          <w:color w:val="000000" w:themeColor="text1"/>
+          <w:u w:color="FF0000"/>
+        </w:rPr>
+        <w:t>State</w:t>
+      </w:r>
+      <w:proofErr w:type="spellEnd"/>
+      <w:r>
+        <w:rPr>
+          <w:rStyle w:val="PageNumber"/>
+          <w:rFonts w:cs="Times New Roman"/>
+          <w:color w:val="000000" w:themeColor="text1"/>
+          <w:u w:color="FF0000"/>
+        </w:rPr>
+        <w:t xml:space="preserve"> </w:t>
+      </w:r>
+      <w:proofErr w:type="spellStart"/>
+      <w:r>
+        <w:rPr>
+          <w:rStyle w:val="PageNumber"/>
+          <w:rFonts w:cs="Times New Roman"/>
+          <w:color w:val="000000" w:themeColor="text1"/>
+          <w:u w:color="FF0000"/>
+        </w:rPr>
+        <w:t>Transfer</w:t>
+      </w:r>
+      <w:proofErr w:type="spellEnd"/>
+      <w:r>
+        <w:rPr>
+          <w:rStyle w:val="PageNumber"/>
+          <w:rFonts w:cs="Times New Roman"/>
+          <w:color w:val="000000" w:themeColor="text1"/>
+          <w:u w:color="FF0000"/>
+        </w:rPr>
+        <w:t xml:space="preserve"> (Transferência de Estado Representacional)</w:t>
       </w:r>
     </w:p>
     <w:p>
@@ -3809,6 +3869,15 @@
         </w:rPr>
         <w:t>BACKEND</w:t>
       </w:r>
+      <w:r>
+        <w:rPr>
+          <w:rStyle w:val="PageNumber"/>
+          <w:rFonts w:cs="Times New Roman"/>
+          <w:color w:val="FF0000"/>
+          <w:u w:color="FF0000"/>
+        </w:rPr>
+        <w:t xml:space="preserve"> - </w:t>
+      </w:r>
     </w:p>
     <w:p>
       <w:pPr>
@@ -3844,6 +3913,15 @@
         </w:rPr>
         <w:t xml:space="preserve"> -</w:t>
       </w:r>
+      <w:r>
+        <w:rPr>
+          <w:rStyle w:val="PageNumber"/>
+          <w:rFonts w:cs="Times New Roman"/>
+          <w:color w:val="FF0000"/>
+          <w:u w:color="FF0000"/>
+        </w:rPr>
+        <w:t xml:space="preserve"> </w:t>
+      </w:r>
     </w:p>
     <w:p>
       <w:pPr>
@@ -3896,7 +3974,6 @@
           <w:rFonts w:cs="Times New Roman"/>
         </w:rPr>
       </w:pPr>
-      <w:bookmarkStart w:id="5" w:name="_GoBack"/>
       <w:r>
         <w:rPr>
           <w:rStyle w:val="PageNumber"/>
@@ -3907,7 +3984,6 @@
         <w:t>Colocarmos a referencias de tudo que pesquisamos para a construção do documento</w:t>
       </w:r>
     </w:p>
-    <w:bookmarkEnd w:id="5"/>
     <w:p>
       <w:pPr>
         <w:pStyle w:val="Body"/>
@@ -4220,7 +4296,7 @@
           <w:rFonts w:ascii="Times New Roman" w:hAnsi="Times New Roman" w:cs="Times New Roman"/>
         </w:rPr>
       </w:pPr>
-      <w:bookmarkStart w:id="6" w:name="_Toc320559542"/>
+      <w:bookmarkStart w:id="5" w:name="_Toc320559542"/>
       <w:r>
         <w:rPr>
           <w:rFonts w:ascii="Times New Roman" w:eastAsia="Arial Unicode MS" w:hAnsi="Times New Roman" w:cs="Times New Roman"/>
@@ -4243,7 +4319,7 @@
         </w:rPr>
         <w:t xml:space="preserve"> Geral</w:t>
       </w:r>
-      <w:bookmarkEnd w:id="6"/>
+      <w:bookmarkEnd w:id="5"/>
     </w:p>
     <w:p>
       <w:pPr>
@@ -5602,7 +5678,7 @@
           <w:rFonts w:ascii="Times New Roman" w:hAnsi="Times New Roman" w:cs="Times New Roman"/>
         </w:rPr>
       </w:pPr>
-      <w:bookmarkStart w:id="7" w:name="_Toc320559543"/>
+      <w:bookmarkStart w:id="6" w:name="_Toc320559543"/>
       <w:proofErr w:type="spellStart"/>
       <w:r>
         <w:rPr>
@@ -5611,7 +5687,7 @@
         </w:rPr>
         <w:t>Posicionamento</w:t>
       </w:r>
-      <w:bookmarkEnd w:id="7"/>
+      <w:bookmarkEnd w:id="6"/>
       <w:proofErr w:type="spellEnd"/>
     </w:p>
     <w:p>
@@ -5625,7 +5701,7 @@
           <w:rFonts w:ascii="Times New Roman" w:hAnsi="Times New Roman" w:cs="Times New Roman"/>
         </w:rPr>
       </w:pPr>
-      <w:bookmarkStart w:id="8" w:name="_Toc320559544"/>
+      <w:bookmarkStart w:id="7" w:name="_Toc320559544"/>
       <w:r>
         <w:rPr>
           <w:rFonts w:ascii="Times New Roman" w:eastAsia="Arial Unicode MS" w:hAnsi="Times New Roman" w:cs="Times New Roman"/>
@@ -5648,7 +5724,7 @@
         </w:rPr>
         <w:t>ócios</w:t>
       </w:r>
-      <w:bookmarkEnd w:id="8"/>
+      <w:bookmarkEnd w:id="7"/>
       <w:proofErr w:type="spellEnd"/>
     </w:p>
     <w:p>
@@ -5953,7 +6029,7 @@
           <w:rFonts w:ascii="Times New Roman" w:hAnsi="Times New Roman" w:cs="Times New Roman"/>
         </w:rPr>
       </w:pPr>
-      <w:bookmarkStart w:id="9" w:name="_Toc320559545"/>
+      <w:bookmarkStart w:id="8" w:name="_Toc320559545"/>
       <w:r>
         <w:rPr>
           <w:rFonts w:ascii="Times New Roman" w:eastAsia="Arial Unicode MS" w:hAnsi="Times New Roman" w:cs="Times New Roman"/>
@@ -5961,7 +6037,7 @@
         </w:rPr>
         <w:t>Descrição do Problema</w:t>
       </w:r>
-      <w:bookmarkEnd w:id="9"/>
+      <w:bookmarkEnd w:id="8"/>
     </w:p>
     <w:p>
       <w:pPr>
@@ -6444,7 +6520,7 @@
           <w:rFonts w:ascii="Times New Roman" w:hAnsi="Times New Roman" w:cs="Times New Roman"/>
         </w:rPr>
       </w:pPr>
-      <w:bookmarkStart w:id="10" w:name="_Toc320559546"/>
+      <w:bookmarkStart w:id="9" w:name="_Toc320559546"/>
       <w:proofErr w:type="spellStart"/>
       <w:r>
         <w:rPr>
@@ -6490,7 +6566,7 @@
         </w:rPr>
         <w:t xml:space="preserve"> do Produto</w:t>
       </w:r>
-      <w:bookmarkEnd w:id="10"/>
+      <w:bookmarkEnd w:id="9"/>
     </w:p>
     <w:p>
       <w:pPr>
@@ -7125,7 +7201,7 @@
           <w:rFonts w:ascii="Times New Roman" w:hAnsi="Times New Roman" w:cs="Times New Roman"/>
         </w:rPr>
       </w:pPr>
-      <w:bookmarkStart w:id="11" w:name="_Toc320559547"/>
+      <w:bookmarkStart w:id="10" w:name="_Toc320559547"/>
       <w:r>
         <w:rPr>
           <w:rFonts w:ascii="Times New Roman" w:hAnsi="Times New Roman" w:cs="Times New Roman"/>
@@ -7155,7 +7231,7 @@
         </w:rPr>
         <w:t>rios</w:t>
       </w:r>
-      <w:bookmarkEnd w:id="11"/>
+      <w:bookmarkEnd w:id="10"/>
     </w:p>
     <w:p>
       <w:pPr>
@@ -7177,7 +7253,7 @@
           <w:rFonts w:ascii="Times New Roman" w:hAnsi="Times New Roman" w:cs="Times New Roman"/>
         </w:rPr>
       </w:pPr>
-      <w:bookmarkStart w:id="12" w:name="_Toc320559548"/>
+      <w:bookmarkStart w:id="11" w:name="_Toc320559548"/>
       <w:r>
         <w:rPr>
           <w:rFonts w:ascii="Times New Roman" w:eastAsia="Arial Unicode MS" w:hAnsi="Times New Roman" w:cs="Times New Roman"/>
@@ -7185,7 +7261,7 @@
         </w:rPr>
         <w:t>Resumo dos Envolvidos</w:t>
       </w:r>
-      <w:bookmarkEnd w:id="12"/>
+      <w:bookmarkEnd w:id="11"/>
     </w:p>
     <w:tbl>
       <w:tblPr>
@@ -7603,9 +7679,8 @@
                 <w:sz w:val="22"/>
                 <w:szCs w:val="22"/>
               </w:rPr>
-              <w:t xml:space="preserve"> - Orienta o time de desenho de </w:t>
-            </w:r>
-            <w:proofErr w:type="spellStart"/>
+              <w:t xml:space="preserve"> - Orienta o time de desenho de soft</w:t>
+            </w:r>
             <w:r>
               <w:rPr>
                 <w:rFonts w:ascii="Arial" w:hAnsi="Arial" w:cs="Arial"/>
@@ -7613,9 +7688,10 @@
                 <w:sz w:val="22"/>
                 <w:szCs w:val="22"/>
               </w:rPr>
-              <w:t>softare</w:t>
-            </w:r>
-            <w:proofErr w:type="spellEnd"/>
+              <w:t>w</w:t>
+            </w:r>
+            <w:bookmarkStart w:id="12" w:name="_GoBack"/>
+            <w:bookmarkEnd w:id="12"/>
             <w:r>
               <w:rPr>
                 <w:rFonts w:ascii="Arial" w:hAnsi="Arial" w:cs="Arial"/>
@@ -7623,7 +7699,7 @@
                 <w:sz w:val="22"/>
                 <w:szCs w:val="22"/>
               </w:rPr>
-              <w:t xml:space="preserve"> bem como a equipe de desenvolvimento na implementação dos padrões e documentação que culminam no produto final (o </w:t>
+              <w:t xml:space="preserve">are bem como a equipe de desenvolvimento na implementação dos padrões e documentação que culminam no produto final (o </w:t>
             </w:r>
             <w:r>
               <w:rPr>
@@ -10915,15 +10991,7 @@
             </w:r>
             <w:proofErr w:type="spellEnd"/>
             <w:r>
-              <w:t xml:space="preserve"> e </w:t>
-            </w:r>
-            <w:proofErr w:type="spellStart"/>
-            <w:r>
-              <w:t>desenvolvimento</w:t>
-            </w:r>
-            <w:proofErr w:type="spellEnd"/>
-            <w:r>
-              <w:t>.</w:t>
+              <w:t xml:space="preserve"> e desenvolvimento.</w:t>
             </w:r>
           </w:p>
         </w:tc>
@@ -13014,7 +13082,7 @@
         <w:rStyle w:val="PageNumber"/>
         <w:noProof/>
       </w:rPr>
-      <w:t>15:35</w:t>
+      <w:t>22:53</w:t>
     </w:r>
     <w:r>
       <w:rPr>
@@ -13054,7 +13122,7 @@
         <w:rStyle w:val="PageNumber"/>
         <w:noProof/>
       </w:rPr>
-      <w:t>11</w:t>
+      <w:t>8</w:t>
     </w:r>
     <w:r>
       <w:rPr>
@@ -18852,7 +18920,7 @@
     <w:abstractNumId w:val="13"/>
     <w:lvlOverride w:ilvl="0">
       <w:startOverride w:val="2"/>
-      <w:lvl w:ilvl="0" w:tplc="C29EC638">
+      <w:lvl w:ilvl="0" w:tplc="A8405408">
         <w:start w:val="2"/>
         <w:numFmt w:val="decimal"/>
         <w:lvlText w:val="%1."/>
@@ -18882,7 +18950,7 @@
     </w:lvlOverride>
     <w:lvlOverride w:ilvl="1">
       <w:startOverride w:val="1"/>
-      <w:lvl w:ilvl="1" w:tplc="01E8587A">
+      <w:lvl w:ilvl="1" w:tplc="3962AE50">
         <w:start w:val="1"/>
         <w:numFmt w:val="decimal"/>
         <w:lvlText w:val="%1.%2."/>
@@ -18912,7 +18980,7 @@
     </w:lvlOverride>
     <w:lvlOverride w:ilvl="2">
       <w:startOverride w:val="1"/>
-      <w:lvl w:ilvl="2" w:tplc="C62053E0">
+      <w:lvl w:ilvl="2" w:tplc="D012D2C0">
         <w:start w:val="1"/>
         <w:numFmt w:val="decimal"/>
         <w:lvlText w:val="%1.%2.%3."/>
@@ -18942,7 +19010,7 @@
     </w:lvlOverride>
     <w:lvlOverride w:ilvl="3">
       <w:startOverride w:val="1"/>
-      <w:lvl w:ilvl="3" w:tplc="3F143B20">
+      <w:lvl w:ilvl="3" w:tplc="9484158A">
         <w:start w:val="1"/>
         <w:numFmt w:val="decimal"/>
         <w:lvlText w:val="%1.%2.%3.%4."/>
@@ -18972,7 +19040,7 @@
     </w:lvlOverride>
     <w:lvlOverride w:ilvl="4">
       <w:startOverride w:val="1"/>
-      <w:lvl w:ilvl="4" w:tplc="8C84163E">
+      <w:lvl w:ilvl="4" w:tplc="BA026682">
         <w:start w:val="1"/>
         <w:numFmt w:val="decimal"/>
         <w:lvlText w:val="%1.%2.%3.%4.%5."/>
@@ -19002,7 +19070,7 @@
     </w:lvlOverride>
     <w:lvlOverride w:ilvl="5">
       <w:startOverride w:val="1"/>
-      <w:lvl w:ilvl="5" w:tplc="933A7AC6">
+      <w:lvl w:ilvl="5" w:tplc="E0162C80">
         <w:start w:val="1"/>
         <w:numFmt w:val="decimal"/>
         <w:lvlText w:val="%1.%2.%3.%4.%5.%6."/>
@@ -19032,7 +19100,7 @@
     </w:lvlOverride>
     <w:lvlOverride w:ilvl="6">
       <w:startOverride w:val="1"/>
-      <w:lvl w:ilvl="6" w:tplc="9698C34C">
+      <w:lvl w:ilvl="6" w:tplc="7ABCEF8C">
         <w:start w:val="1"/>
         <w:numFmt w:val="decimal"/>
         <w:lvlText w:val="%1.%2.%3.%4.%5.%6.%7."/>
@@ -19062,7 +19130,7 @@
     </w:lvlOverride>
     <w:lvlOverride w:ilvl="7">
       <w:startOverride w:val="1"/>
-      <w:lvl w:ilvl="7" w:tplc="F40611E8">
+      <w:lvl w:ilvl="7" w:tplc="9030E37A">
         <w:start w:val="1"/>
         <w:numFmt w:val="decimal"/>
         <w:lvlText w:val="%1.%2.%3.%4.%5.%6.%7.%8."/>
@@ -19092,7 +19160,7 @@
     </w:lvlOverride>
     <w:lvlOverride w:ilvl="8">
       <w:startOverride w:val="1"/>
-      <w:lvl w:ilvl="8" w:tplc="6A4E9AF6">
+      <w:lvl w:ilvl="8" w:tplc="67524ED8">
         <w:start w:val="1"/>
         <w:numFmt w:val="decimal"/>
         <w:lvlText w:val="%1.%2.%3.%4.%5.%6.%7.%8.%9."/>
@@ -19125,7 +19193,7 @@
     <w:abstractNumId w:val="13"/>
     <w:lvlOverride w:ilvl="0">
       <w:startOverride w:val="1"/>
-      <w:lvl w:ilvl="0" w:tplc="C29EC638">
+      <w:lvl w:ilvl="0" w:tplc="A8405408">
         <w:start w:val="1"/>
         <w:numFmt w:val="decimal"/>
         <w:lvlText w:val="%1."/>
@@ -19155,7 +19223,7 @@
     </w:lvlOverride>
     <w:lvlOverride w:ilvl="1">
       <w:startOverride w:val="3"/>
-      <w:lvl w:ilvl="1" w:tplc="01E8587A">
+      <w:lvl w:ilvl="1" w:tplc="3962AE50">
         <w:start w:val="3"/>
         <w:numFmt w:val="decimal"/>
         <w:lvlText w:val="%1.%2."/>
@@ -19185,7 +19253,7 @@
     </w:lvlOverride>
     <w:lvlOverride w:ilvl="2">
       <w:startOverride w:val="1"/>
-      <w:lvl w:ilvl="2" w:tplc="C62053E0">
+      <w:lvl w:ilvl="2" w:tplc="D012D2C0">
         <w:start w:val="1"/>
         <w:numFmt w:val="decimal"/>
         <w:lvlText w:val="%1.%2.%3."/>
@@ -19215,7 +19283,7 @@
     </w:lvlOverride>
     <w:lvlOverride w:ilvl="3">
       <w:startOverride w:val="1"/>
-      <w:lvl w:ilvl="3" w:tplc="3F143B20">
+      <w:lvl w:ilvl="3" w:tplc="9484158A">
         <w:start w:val="1"/>
         <w:numFmt w:val="decimal"/>
         <w:lvlText w:val="%1.%2.%3.%4."/>
@@ -19245,7 +19313,7 @@
     </w:lvlOverride>
     <w:lvlOverride w:ilvl="4">
       <w:startOverride w:val="1"/>
-      <w:lvl w:ilvl="4" w:tplc="8C84163E">
+      <w:lvl w:ilvl="4" w:tplc="BA026682">
         <w:start w:val="1"/>
         <w:numFmt w:val="decimal"/>
         <w:lvlText w:val="%1.%2.%3.%4.%5."/>
@@ -19275,7 +19343,7 @@
     </w:lvlOverride>
     <w:lvlOverride w:ilvl="5">
       <w:startOverride w:val="1"/>
-      <w:lvl w:ilvl="5" w:tplc="933A7AC6">
+      <w:lvl w:ilvl="5" w:tplc="E0162C80">
         <w:start w:val="1"/>
         <w:numFmt w:val="decimal"/>
         <w:lvlText w:val="%1.%2.%3.%4.%5.%6."/>
@@ -19305,7 +19373,7 @@
     </w:lvlOverride>
     <w:lvlOverride w:ilvl="6">
       <w:startOverride w:val="1"/>
-      <w:lvl w:ilvl="6" w:tplc="9698C34C">
+      <w:lvl w:ilvl="6" w:tplc="7ABCEF8C">
         <w:start w:val="1"/>
         <w:numFmt w:val="decimal"/>
         <w:lvlText w:val="%1.%2.%3.%4.%5.%6.%7."/>
@@ -19335,7 +19403,7 @@
     </w:lvlOverride>
     <w:lvlOverride w:ilvl="7">
       <w:startOverride w:val="1"/>
-      <w:lvl w:ilvl="7" w:tplc="F40611E8">
+      <w:lvl w:ilvl="7" w:tplc="9030E37A">
         <w:start w:val="1"/>
         <w:numFmt w:val="decimal"/>
         <w:lvlText w:val="%1.%2.%3.%4.%5.%6.%7.%8."/>
@@ -19365,7 +19433,7 @@
     </w:lvlOverride>
     <w:lvlOverride w:ilvl="8">
       <w:startOverride w:val="1"/>
-      <w:lvl w:ilvl="8" w:tplc="6A4E9AF6">
+      <w:lvl w:ilvl="8" w:tplc="67524ED8">
         <w:start w:val="1"/>
         <w:numFmt w:val="decimal"/>
         <w:lvlText w:val="%1.%2.%3.%4.%5.%6.%7.%8.%9."/>
@@ -19398,7 +19466,7 @@
     <w:abstractNumId w:val="13"/>
     <w:lvlOverride w:ilvl="0">
       <w:startOverride w:val="3"/>
-      <w:lvl w:ilvl="0" w:tplc="C29EC638">
+      <w:lvl w:ilvl="0" w:tplc="A8405408">
         <w:start w:val="3"/>
         <w:numFmt w:val="decimal"/>
         <w:lvlText w:val="%1."/>
@@ -19428,7 +19496,7 @@
     </w:lvlOverride>
     <w:lvlOverride w:ilvl="1">
       <w:startOverride w:val="1"/>
-      <w:lvl w:ilvl="1" w:tplc="01E8587A">
+      <w:lvl w:ilvl="1" w:tplc="3962AE50">
         <w:start w:val="1"/>
         <w:numFmt w:val="decimal"/>
         <w:lvlText w:val="%1.%2."/>
@@ -19458,7 +19526,7 @@
     </w:lvlOverride>
     <w:lvlOverride w:ilvl="2">
       <w:startOverride w:val="1"/>
-      <w:lvl w:ilvl="2" w:tplc="C62053E0">
+      <w:lvl w:ilvl="2" w:tplc="D012D2C0">
         <w:start w:val="1"/>
         <w:numFmt w:val="decimal"/>
         <w:lvlText w:val="%1.%2.%3."/>
@@ -19488,7 +19556,7 @@
     </w:lvlOverride>
     <w:lvlOverride w:ilvl="3">
       <w:startOverride w:val="1"/>
-      <w:lvl w:ilvl="3" w:tplc="3F143B20">
+      <w:lvl w:ilvl="3" w:tplc="9484158A">
         <w:start w:val="1"/>
         <w:numFmt w:val="decimal"/>
         <w:lvlText w:val="%1.%2.%3.%4."/>
@@ -19518,7 +19586,7 @@
     </w:lvlOverride>
     <w:lvlOverride w:ilvl="4">
       <w:startOverride w:val="1"/>
-      <w:lvl w:ilvl="4" w:tplc="8C84163E">
+      <w:lvl w:ilvl="4" w:tplc="BA026682">
         <w:start w:val="1"/>
         <w:numFmt w:val="decimal"/>
         <w:lvlText w:val="%1.%2.%3.%4.%5."/>
@@ -19548,7 +19616,7 @@
     </w:lvlOverride>
     <w:lvlOverride w:ilvl="5">
       <w:startOverride w:val="1"/>
-      <w:lvl w:ilvl="5" w:tplc="933A7AC6">
+      <w:lvl w:ilvl="5" w:tplc="E0162C80">
         <w:start w:val="1"/>
         <w:numFmt w:val="decimal"/>
         <w:lvlText w:val="%1.%2.%3.%4.%5.%6."/>
@@ -19578,7 +19646,7 @@
     </w:lvlOverride>
     <w:lvlOverride w:ilvl="6">
       <w:startOverride w:val="1"/>
-      <w:lvl w:ilvl="6" w:tplc="9698C34C">
+      <w:lvl w:ilvl="6" w:tplc="7ABCEF8C">
         <w:start w:val="1"/>
         <w:numFmt w:val="decimal"/>
         <w:lvlText w:val="%1.%2.%3.%4.%5.%6.%7."/>
@@ -19608,7 +19676,7 @@
     </w:lvlOverride>
     <w:lvlOverride w:ilvl="7">
       <w:startOverride w:val="1"/>
-      <w:lvl w:ilvl="7" w:tplc="F40611E8">
+      <w:lvl w:ilvl="7" w:tplc="9030E37A">
         <w:start w:val="1"/>
         <w:numFmt w:val="decimal"/>
         <w:lvlText w:val="%1.%2.%3.%4.%5.%6.%7.%8."/>
@@ -19638,7 +19706,7 @@
     </w:lvlOverride>
     <w:lvlOverride w:ilvl="8">
       <w:startOverride w:val="1"/>
-      <w:lvl w:ilvl="8" w:tplc="6A4E9AF6">
+      <w:lvl w:ilvl="8" w:tplc="67524ED8">
         <w:start w:val="1"/>
         <w:numFmt w:val="decimal"/>
         <w:lvlText w:val="%1.%2.%3.%4.%5.%6.%7.%8.%9."/>
@@ -19683,7 +19751,7 @@
     <w:abstractNumId w:val="13"/>
     <w:lvlOverride w:ilvl="0">
       <w:startOverride w:val="1"/>
-      <w:lvl w:ilvl="0" w:tplc="C29EC638">
+      <w:lvl w:ilvl="0" w:tplc="A8405408">
         <w:start w:val="1"/>
         <w:numFmt w:val="decimal"/>
         <w:lvlText w:val="%1."/>
@@ -19713,7 +19781,7 @@
     </w:lvlOverride>
     <w:lvlOverride w:ilvl="1">
       <w:startOverride w:val="3"/>
-      <w:lvl w:ilvl="1" w:tplc="01E8587A">
+      <w:lvl w:ilvl="1" w:tplc="3962AE50">
         <w:start w:val="3"/>
         <w:numFmt w:val="decimal"/>
         <w:lvlText w:val="%1.%2."/>
@@ -19743,7 +19811,7 @@
     </w:lvlOverride>
     <w:lvlOverride w:ilvl="2">
       <w:startOverride w:val="1"/>
-      <w:lvl w:ilvl="2" w:tplc="C62053E0">
+      <w:lvl w:ilvl="2" w:tplc="D012D2C0">
         <w:start w:val="1"/>
         <w:numFmt w:val="decimal"/>
         <w:lvlText w:val="%1.%2.%3."/>
@@ -19773,7 +19841,7 @@
     </w:lvlOverride>
     <w:lvlOverride w:ilvl="3">
       <w:startOverride w:val="1"/>
-      <w:lvl w:ilvl="3" w:tplc="3F143B20">
+      <w:lvl w:ilvl="3" w:tplc="9484158A">
         <w:start w:val="1"/>
         <w:numFmt w:val="decimal"/>
         <w:lvlText w:val="%1.%2.%3.%4."/>
@@ -19803,7 +19871,7 @@
     </w:lvlOverride>
     <w:lvlOverride w:ilvl="4">
       <w:startOverride w:val="1"/>
-      <w:lvl w:ilvl="4" w:tplc="8C84163E">
+      <w:lvl w:ilvl="4" w:tplc="BA026682">
         <w:start w:val="1"/>
         <w:numFmt w:val="decimal"/>
         <w:lvlText w:val="%1.%2.%3.%4.%5."/>
@@ -19833,7 +19901,7 @@
     </w:lvlOverride>
     <w:lvlOverride w:ilvl="5">
       <w:startOverride w:val="1"/>
-      <w:lvl w:ilvl="5" w:tplc="933A7AC6">
+      <w:lvl w:ilvl="5" w:tplc="E0162C80">
         <w:start w:val="1"/>
         <w:numFmt w:val="decimal"/>
         <w:lvlText w:val="%1.%2.%3.%4.%5.%6."/>
@@ -19863,7 +19931,7 @@
     </w:lvlOverride>
     <w:lvlOverride w:ilvl="6">
       <w:startOverride w:val="1"/>
-      <w:lvl w:ilvl="6" w:tplc="9698C34C">
+      <w:lvl w:ilvl="6" w:tplc="7ABCEF8C">
         <w:start w:val="1"/>
         <w:numFmt w:val="decimal"/>
         <w:lvlText w:val="%1.%2.%3.%4.%5.%6.%7."/>
@@ -19893,7 +19961,7 @@
     </w:lvlOverride>
     <w:lvlOverride w:ilvl="7">
       <w:startOverride w:val="1"/>
-      <w:lvl w:ilvl="7" w:tplc="F40611E8">
+      <w:lvl w:ilvl="7" w:tplc="9030E37A">
         <w:start w:val="1"/>
         <w:numFmt w:val="decimal"/>
         <w:lvlText w:val="%1.%2.%3.%4.%5.%6.%7.%8."/>
@@ -19923,7 +19991,7 @@
     </w:lvlOverride>
     <w:lvlOverride w:ilvl="8">
       <w:startOverride w:val="1"/>
-      <w:lvl w:ilvl="8" w:tplc="6A4E9AF6">
+      <w:lvl w:ilvl="8" w:tplc="67524ED8">
         <w:start w:val="1"/>
         <w:numFmt w:val="decimal"/>
         <w:lvlText w:val="%1.%2.%3.%4.%5.%6.%7.%8.%9."/>
@@ -19959,7 +20027,7 @@
     <w:abstractNumId w:val="13"/>
     <w:lvlOverride w:ilvl="0">
       <w:startOverride w:val="1"/>
-      <w:lvl w:ilvl="0" w:tplc="C29EC638">
+      <w:lvl w:ilvl="0" w:tplc="A8405408">
         <w:start w:val="1"/>
         <w:numFmt w:val="decimal"/>
         <w:lvlText w:val="%1."/>
@@ -19989,7 +20057,7 @@
     </w:lvlOverride>
     <w:lvlOverride w:ilvl="1">
       <w:startOverride w:val="4"/>
-      <w:lvl w:ilvl="1" w:tplc="01E8587A">
+      <w:lvl w:ilvl="1" w:tplc="3962AE50">
         <w:start w:val="4"/>
         <w:numFmt w:val="decimal"/>
         <w:lvlText w:val="%1.%2."/>
@@ -20019,7 +20087,7 @@
     </w:lvlOverride>
     <w:lvlOverride w:ilvl="2">
       <w:startOverride w:val="1"/>
-      <w:lvl w:ilvl="2" w:tplc="C62053E0">
+      <w:lvl w:ilvl="2" w:tplc="D012D2C0">
         <w:start w:val="1"/>
         <w:numFmt w:val="decimal"/>
         <w:lvlText w:val="%1.%2.%3."/>
@@ -20049,7 +20117,7 @@
     </w:lvlOverride>
     <w:lvlOverride w:ilvl="3">
       <w:startOverride w:val="1"/>
-      <w:lvl w:ilvl="3" w:tplc="3F143B20">
+      <w:lvl w:ilvl="3" w:tplc="9484158A">
         <w:start w:val="1"/>
         <w:numFmt w:val="decimal"/>
         <w:lvlText w:val="%1.%2.%3.%4."/>
@@ -20079,7 +20147,7 @@
     </w:lvlOverride>
     <w:lvlOverride w:ilvl="4">
       <w:startOverride w:val="1"/>
-      <w:lvl w:ilvl="4" w:tplc="8C84163E">
+      <w:lvl w:ilvl="4" w:tplc="BA026682">
         <w:start w:val="1"/>
         <w:numFmt w:val="decimal"/>
         <w:lvlText w:val="%1.%2.%3.%4.%5."/>
@@ -20109,7 +20177,7 @@
     </w:lvlOverride>
     <w:lvlOverride w:ilvl="5">
       <w:startOverride w:val="1"/>
-      <w:lvl w:ilvl="5" w:tplc="933A7AC6">
+      <w:lvl w:ilvl="5" w:tplc="E0162C80">
         <w:start w:val="1"/>
         <w:numFmt w:val="decimal"/>
         <w:lvlText w:val="%1.%2.%3.%4.%5.%6."/>
@@ -20139,7 +20207,7 @@
     </w:lvlOverride>
     <w:lvlOverride w:ilvl="6">
       <w:startOverride w:val="1"/>
-      <w:lvl w:ilvl="6" w:tplc="9698C34C">
+      <w:lvl w:ilvl="6" w:tplc="7ABCEF8C">
         <w:start w:val="1"/>
         <w:numFmt w:val="decimal"/>
         <w:lvlText w:val="%1.%2.%3.%4.%5.%6.%7."/>
@@ -20169,7 +20237,7 @@
     </w:lvlOverride>
     <w:lvlOverride w:ilvl="7">
       <w:startOverride w:val="1"/>
-      <w:lvl w:ilvl="7" w:tplc="F40611E8">
+      <w:lvl w:ilvl="7" w:tplc="9030E37A">
         <w:start w:val="1"/>
         <w:numFmt w:val="decimal"/>
         <w:lvlText w:val="%1.%2.%3.%4.%5.%6.%7.%8."/>
@@ -20199,7 +20267,7 @@
     </w:lvlOverride>
     <w:lvlOverride w:ilvl="8">
       <w:startOverride w:val="1"/>
-      <w:lvl w:ilvl="8" w:tplc="6A4E9AF6">
+      <w:lvl w:ilvl="8" w:tplc="67524ED8">
         <w:start w:val="1"/>
         <w:numFmt w:val="decimal"/>
         <w:lvlText w:val="%1.%2.%3.%4.%5.%6.%7.%8.%9."/>
@@ -20238,7 +20306,7 @@
     <w:abstractNumId w:val="13"/>
     <w:lvlOverride w:ilvl="0">
       <w:startOverride w:val="1"/>
-      <w:lvl w:ilvl="0" w:tplc="C29EC638">
+      <w:lvl w:ilvl="0" w:tplc="A8405408">
         <w:start w:val="1"/>
         <w:numFmt w:val="decimal"/>
         <w:lvlText w:val="%1."/>
@@ -20268,7 +20336,7 @@
     </w:lvlOverride>
     <w:lvlOverride w:ilvl="1">
       <w:startOverride w:val="5"/>
-      <w:lvl w:ilvl="1" w:tplc="01E8587A">
+      <w:lvl w:ilvl="1" w:tplc="3962AE50">
         <w:start w:val="5"/>
         <w:numFmt w:val="decimal"/>
         <w:lvlText w:val="%1.%2."/>
@@ -20298,7 +20366,7 @@
     </w:lvlOverride>
     <w:lvlOverride w:ilvl="2">
       <w:startOverride w:val="1"/>
-      <w:lvl w:ilvl="2" w:tplc="C62053E0">
+      <w:lvl w:ilvl="2" w:tplc="D012D2C0">
         <w:start w:val="1"/>
         <w:numFmt w:val="decimal"/>
         <w:lvlText w:val="%1.%2.%3."/>
@@ -20328,7 +20396,7 @@
     </w:lvlOverride>
     <w:lvlOverride w:ilvl="3">
       <w:startOverride w:val="1"/>
-      <w:lvl w:ilvl="3" w:tplc="3F143B20">
+      <w:lvl w:ilvl="3" w:tplc="9484158A">
         <w:start w:val="1"/>
         <w:numFmt w:val="decimal"/>
         <w:lvlText w:val="%1.%2.%3.%4."/>
@@ -20358,7 +20426,7 @@
     </w:lvlOverride>
     <w:lvlOverride w:ilvl="4">
       <w:startOverride w:val="1"/>
-      <w:lvl w:ilvl="4" w:tplc="8C84163E">
+      <w:lvl w:ilvl="4" w:tplc="BA026682">
         <w:start w:val="1"/>
         <w:numFmt w:val="decimal"/>
         <w:lvlText w:val="%1.%2.%3.%4.%5."/>
@@ -20388,7 +20456,7 @@
     </w:lvlOverride>
     <w:lvlOverride w:ilvl="5">
       <w:startOverride w:val="1"/>
-      <w:lvl w:ilvl="5" w:tplc="933A7AC6">
+      <w:lvl w:ilvl="5" w:tplc="E0162C80">
         <w:start w:val="1"/>
         <w:numFmt w:val="decimal"/>
         <w:lvlText w:val="%1.%2.%3.%4.%5.%6."/>
@@ -20418,7 +20486,7 @@
     </w:lvlOverride>
     <w:lvlOverride w:ilvl="6">
       <w:startOverride w:val="1"/>
-      <w:lvl w:ilvl="6" w:tplc="9698C34C">
+      <w:lvl w:ilvl="6" w:tplc="7ABCEF8C">
         <w:start w:val="1"/>
         <w:numFmt w:val="decimal"/>
         <w:lvlText w:val="%1.%2.%3.%4.%5.%6.%7."/>
@@ -20448,7 +20516,7 @@
     </w:lvlOverride>
     <w:lvlOverride w:ilvl="7">
       <w:startOverride w:val="1"/>
-      <w:lvl w:ilvl="7" w:tplc="F40611E8">
+      <w:lvl w:ilvl="7" w:tplc="9030E37A">
         <w:start w:val="1"/>
         <w:numFmt w:val="decimal"/>
         <w:lvlText w:val="%1.%2.%3.%4.%5.%6.%7.%8."/>
@@ -20478,7 +20546,7 @@
     </w:lvlOverride>
     <w:lvlOverride w:ilvl="8">
       <w:startOverride w:val="1"/>
-      <w:lvl w:ilvl="8" w:tplc="6A4E9AF6">
+      <w:lvl w:ilvl="8" w:tplc="67524ED8">
         <w:start w:val="1"/>
         <w:numFmt w:val="decimal"/>
         <w:lvlText w:val="%1.%2.%3.%4.%5.%6.%7.%8.%9."/>
@@ -20510,7 +20578,7 @@
   <w:num w:numId="33">
     <w:abstractNumId w:val="13"/>
     <w:lvlOverride w:ilvl="0">
-      <w:lvl w:ilvl="0" w:tplc="C29EC638">
+      <w:lvl w:ilvl="0" w:tplc="A8405408">
         <w:start w:val="1"/>
         <w:numFmt w:val="decimal"/>
         <w:lvlText w:val="%1."/>
@@ -20539,7 +20607,7 @@
       </w:lvl>
     </w:lvlOverride>
     <w:lvlOverride w:ilvl="1">
-      <w:lvl w:ilvl="1" w:tplc="01E8587A">
+      <w:lvl w:ilvl="1" w:tplc="3962AE50">
         <w:start w:val="1"/>
         <w:numFmt w:val="decimal"/>
         <w:lvlText w:val="%1.%2."/>
@@ -20568,7 +20636,7 @@
       </w:lvl>
     </w:lvlOverride>
     <w:lvlOverride w:ilvl="2">
-      <w:lvl w:ilvl="2" w:tplc="C62053E0">
+      <w:lvl w:ilvl="2" w:tplc="D012D2C0">
         <w:start w:val="1"/>
         <w:numFmt w:val="decimal"/>
         <w:lvlText w:val="%1.%2.%3."/>
@@ -20600,7 +20668,7 @@
       </w:lvl>
     </w:lvlOverride>
     <w:lvlOverride w:ilvl="3">
-      <w:lvl w:ilvl="3" w:tplc="3F143B20">
+      <w:lvl w:ilvl="3" w:tplc="9484158A">
         <w:start w:val="1"/>
         <w:numFmt w:val="decimal"/>
         <w:lvlText w:val="%1.%2.%3.%4."/>
@@ -20632,7 +20700,7 @@
       </w:lvl>
     </w:lvlOverride>
     <w:lvlOverride w:ilvl="4">
-      <w:lvl w:ilvl="4" w:tplc="8C84163E">
+      <w:lvl w:ilvl="4" w:tplc="BA026682">
         <w:start w:val="1"/>
         <w:numFmt w:val="decimal"/>
         <w:lvlText w:val="%1.%2.%3.%4.%5."/>
@@ -20664,7 +20732,7 @@
       </w:lvl>
     </w:lvlOverride>
     <w:lvlOverride w:ilvl="5">
-      <w:lvl w:ilvl="5" w:tplc="933A7AC6">
+      <w:lvl w:ilvl="5" w:tplc="E0162C80">
         <w:start w:val="1"/>
         <w:numFmt w:val="decimal"/>
         <w:lvlText w:val="%1.%2.%3.%4.%5.%6."/>
@@ -20696,7 +20764,7 @@
       </w:lvl>
     </w:lvlOverride>
     <w:lvlOverride w:ilvl="6">
-      <w:lvl w:ilvl="6" w:tplc="9698C34C">
+      <w:lvl w:ilvl="6" w:tplc="7ABCEF8C">
         <w:start w:val="1"/>
         <w:numFmt w:val="decimal"/>
         <w:lvlText w:val="%1.%2.%3.%4.%5.%6.%7."/>
@@ -20728,7 +20796,7 @@
       </w:lvl>
     </w:lvlOverride>
     <w:lvlOverride w:ilvl="7">
-      <w:lvl w:ilvl="7" w:tplc="F40611E8">
+      <w:lvl w:ilvl="7" w:tplc="9030E37A">
         <w:start w:val="1"/>
         <w:numFmt w:val="decimal"/>
         <w:lvlText w:val="%1.%2.%3.%4.%5.%6.%7.%8."/>
@@ -20760,7 +20828,7 @@
       </w:lvl>
     </w:lvlOverride>
     <w:lvlOverride w:ilvl="8">
-      <w:lvl w:ilvl="8" w:tplc="6A4E9AF6">
+      <w:lvl w:ilvl="8" w:tplc="67524ED8">
         <w:start w:val="1"/>
         <w:numFmt w:val="decimal"/>
         <w:lvlText w:val="%1.%2.%3.%4.%5.%6.%7.%8.%9."/>
@@ -20796,7 +20864,7 @@
     <w:abstractNumId w:val="13"/>
     <w:lvlOverride w:ilvl="0">
       <w:startOverride w:val="1"/>
-      <w:lvl w:ilvl="0" w:tplc="C29EC638">
+      <w:lvl w:ilvl="0" w:tplc="A8405408">
         <w:start w:val="1"/>
         <w:numFmt w:val="decimal"/>
         <w:lvlText w:val="%1."/>
@@ -20826,7 +20894,7 @@
     </w:lvlOverride>
     <w:lvlOverride w:ilvl="1">
       <w:startOverride w:val="6"/>
-      <w:lvl w:ilvl="1" w:tplc="01E8587A">
+      <w:lvl w:ilvl="1" w:tplc="3962AE50">
         <w:start w:val="6"/>
         <w:numFmt w:val="decimal"/>
         <w:lvlText w:val="%1.%2."/>
@@ -20856,7 +20924,7 @@
     </w:lvlOverride>
     <w:lvlOverride w:ilvl="2">
       <w:startOverride w:val="1"/>
-      <w:lvl w:ilvl="2" w:tplc="C62053E0">
+      <w:lvl w:ilvl="2" w:tplc="D012D2C0">
         <w:start w:val="1"/>
         <w:numFmt w:val="decimal"/>
         <w:lvlText w:val="%1.%2.%3."/>
@@ -20886,7 +20954,7 @@
     </w:lvlOverride>
     <w:lvlOverride w:ilvl="3">
       <w:startOverride w:val="1"/>
-      <w:lvl w:ilvl="3" w:tplc="3F143B20">
+      <w:lvl w:ilvl="3" w:tplc="9484158A">
         <w:start w:val="1"/>
         <w:numFmt w:val="decimal"/>
         <w:lvlText w:val="%1.%2.%3.%4."/>
@@ -20916,7 +20984,7 @@
     </w:lvlOverride>
     <w:lvlOverride w:ilvl="4">
       <w:startOverride w:val="1"/>
-      <w:lvl w:ilvl="4" w:tplc="8C84163E">
+      <w:lvl w:ilvl="4" w:tplc="BA026682">
         <w:start w:val="1"/>
         <w:numFmt w:val="decimal"/>
         <w:lvlText w:val="%1.%2.%3.%4.%5."/>
@@ -20946,7 +21014,7 @@
     </w:lvlOverride>
     <w:lvlOverride w:ilvl="5">
       <w:startOverride w:val="1"/>
-      <w:lvl w:ilvl="5" w:tplc="933A7AC6">
+      <w:lvl w:ilvl="5" w:tplc="E0162C80">
         <w:start w:val="1"/>
         <w:numFmt w:val="decimal"/>
         <w:lvlText w:val="%1.%2.%3.%4.%5.%6."/>
@@ -20976,7 +21044,7 @@
     </w:lvlOverride>
     <w:lvlOverride w:ilvl="6">
       <w:startOverride w:val="1"/>
-      <w:lvl w:ilvl="6" w:tplc="9698C34C">
+      <w:lvl w:ilvl="6" w:tplc="7ABCEF8C">
         <w:start w:val="1"/>
         <w:numFmt w:val="decimal"/>
         <w:lvlText w:val="%1.%2.%3.%4.%5.%6.%7."/>
@@ -21006,7 +21074,7 @@
     </w:lvlOverride>
     <w:lvlOverride w:ilvl="7">
       <w:startOverride w:val="1"/>
-      <w:lvl w:ilvl="7" w:tplc="F40611E8">
+      <w:lvl w:ilvl="7" w:tplc="9030E37A">
         <w:start w:val="1"/>
         <w:numFmt w:val="decimal"/>
         <w:lvlText w:val="%1.%2.%3.%4.%5.%6.%7.%8."/>
@@ -21036,7 +21104,7 @@
     </w:lvlOverride>
     <w:lvlOverride w:ilvl="8">
       <w:startOverride w:val="1"/>
-      <w:lvl w:ilvl="8" w:tplc="6A4E9AF6">
+      <w:lvl w:ilvl="8" w:tplc="67524ED8">
         <w:start w:val="1"/>
         <w:numFmt w:val="decimal"/>
         <w:lvlText w:val="%1.%2.%3.%4.%5.%6.%7.%8.%9."/>
@@ -21068,7 +21136,7 @@
   <w:num w:numId="35">
     <w:abstractNumId w:val="13"/>
     <w:lvlOverride w:ilvl="0">
-      <w:lvl w:ilvl="0" w:tplc="C29EC638">
+      <w:lvl w:ilvl="0" w:tplc="A8405408">
         <w:start w:val="1"/>
         <w:numFmt w:val="decimal"/>
         <w:lvlText w:val="%1."/>
@@ -21097,7 +21165,7 @@
       </w:lvl>
     </w:lvlOverride>
     <w:lvlOverride w:ilvl="1">
-      <w:lvl w:ilvl="1" w:tplc="01E8587A">
+      <w:lvl w:ilvl="1" w:tplc="3962AE50">
         <w:start w:val="1"/>
         <w:numFmt w:val="decimal"/>
         <w:lvlText w:val="%1.%2."/>
@@ -21126,7 +21194,7 @@
       </w:lvl>
     </w:lvlOverride>
     <w:lvlOverride w:ilvl="2">
-      <w:lvl w:ilvl="2" w:tplc="C62053E0">
+      <w:lvl w:ilvl="2" w:tplc="D012D2C0">
         <w:start w:val="1"/>
         <w:numFmt w:val="decimal"/>
         <w:lvlText w:val="%1.%2.%3."/>
@@ -21155,7 +21223,7 @@
       </w:lvl>
     </w:lvlOverride>
     <w:lvlOverride w:ilvl="3">
-      <w:lvl w:ilvl="3" w:tplc="3F143B20">
+      <w:lvl w:ilvl="3" w:tplc="9484158A">
         <w:start w:val="1"/>
         <w:numFmt w:val="decimal"/>
         <w:lvlText w:val="%1.%2.%3.%4."/>
@@ -21184,7 +21252,7 @@
       </w:lvl>
     </w:lvlOverride>
     <w:lvlOverride w:ilvl="4">
-      <w:lvl w:ilvl="4" w:tplc="8C84163E">
+      <w:lvl w:ilvl="4" w:tplc="BA026682">
         <w:start w:val="1"/>
         <w:numFmt w:val="decimal"/>
         <w:lvlText w:val="%1.%2.%3.%4.%5."/>
@@ -21213,7 +21281,7 @@
       </w:lvl>
     </w:lvlOverride>
     <w:lvlOverride w:ilvl="5">
-      <w:lvl w:ilvl="5" w:tplc="933A7AC6">
+      <w:lvl w:ilvl="5" w:tplc="E0162C80">
         <w:start w:val="1"/>
         <w:numFmt w:val="decimal"/>
         <w:lvlText w:val="%1.%2.%3.%4.%5.%6."/>
@@ -21242,7 +21310,7 @@
       </w:lvl>
     </w:lvlOverride>
     <w:lvlOverride w:ilvl="6">
-      <w:lvl w:ilvl="6" w:tplc="9698C34C">
+      <w:lvl w:ilvl="6" w:tplc="7ABCEF8C">
         <w:start w:val="1"/>
         <w:numFmt w:val="decimal"/>
         <w:lvlText w:val="%1.%2.%3.%4.%5.%6.%7."/>
@@ -21271,7 +21339,7 @@
       </w:lvl>
     </w:lvlOverride>
     <w:lvlOverride w:ilvl="7">
-      <w:lvl w:ilvl="7" w:tplc="F40611E8">
+      <w:lvl w:ilvl="7" w:tplc="9030E37A">
         <w:start w:val="1"/>
         <w:numFmt w:val="decimal"/>
         <w:lvlText w:val="%1.%2.%3.%4.%5.%6.%7.%8."/>
@@ -21300,7 +21368,7 @@
       </w:lvl>
     </w:lvlOverride>
     <w:lvlOverride w:ilvl="8">
-      <w:lvl w:ilvl="8" w:tplc="6A4E9AF6">
+      <w:lvl w:ilvl="8" w:tplc="67524ED8">
         <w:start w:val="1"/>
         <w:numFmt w:val="decimal"/>
         <w:lvlText w:val="%1.%2.%3.%4.%5.%6.%7.%8.%9."/>
@@ -21332,7 +21400,7 @@
   <w:num w:numId="36">
     <w:abstractNumId w:val="13"/>
     <w:lvlOverride w:ilvl="0">
-      <w:lvl w:ilvl="0" w:tplc="C29EC638">
+      <w:lvl w:ilvl="0" w:tplc="A8405408">
         <w:start w:val="1"/>
         <w:numFmt w:val="decimal"/>
         <w:lvlText w:val="%1."/>
@@ -21361,7 +21429,7 @@
       </w:lvl>
     </w:lvlOverride>
     <w:lvlOverride w:ilvl="1">
-      <w:lvl w:ilvl="1" w:tplc="01E8587A">
+      <w:lvl w:ilvl="1" w:tplc="3962AE50">
         <w:start w:val="1"/>
         <w:numFmt w:val="decimal"/>
         <w:lvlText w:val="%1.%2."/>
@@ -21390,7 +21458,7 @@
       </w:lvl>
     </w:lvlOverride>
     <w:lvlOverride w:ilvl="2">
-      <w:lvl w:ilvl="2" w:tplc="C62053E0">
+      <w:lvl w:ilvl="2" w:tplc="D012D2C0">
         <w:start w:val="1"/>
         <w:numFmt w:val="decimal"/>
         <w:lvlText w:val="%1.%2.%3."/>
@@ -21419,7 +21487,7 @@
       </w:lvl>
     </w:lvlOverride>
     <w:lvlOverride w:ilvl="3">
-      <w:lvl w:ilvl="3" w:tplc="3F143B20">
+      <w:lvl w:ilvl="3" w:tplc="9484158A">
         <w:start w:val="1"/>
         <w:numFmt w:val="decimal"/>
         <w:lvlText w:val="%1.%2.%3.%4."/>
@@ -21448,7 +21516,7 @@
       </w:lvl>
     </w:lvlOverride>
     <w:lvlOverride w:ilvl="4">
-      <w:lvl w:ilvl="4" w:tplc="8C84163E">
+      <w:lvl w:ilvl="4" w:tplc="BA026682">
         <w:start w:val="1"/>
         <w:numFmt w:val="decimal"/>
         <w:lvlText w:val="%1.%2.%3.%4.%5."/>
@@ -21477,7 +21545,7 @@
       </w:lvl>
     </w:lvlOverride>
     <w:lvlOverride w:ilvl="5">
-      <w:lvl w:ilvl="5" w:tplc="933A7AC6">
+      <w:lvl w:ilvl="5" w:tplc="E0162C80">
         <w:start w:val="1"/>
         <w:numFmt w:val="decimal"/>
         <w:lvlText w:val="%1.%2.%3.%4.%5.%6."/>
@@ -21506,7 +21574,7 @@
       </w:lvl>
     </w:lvlOverride>
     <w:lvlOverride w:ilvl="6">
-      <w:lvl w:ilvl="6" w:tplc="9698C34C">
+      <w:lvl w:ilvl="6" w:tplc="7ABCEF8C">
         <w:start w:val="1"/>
         <w:numFmt w:val="decimal"/>
         <w:lvlText w:val="%1.%2.%3.%4.%5.%6.%7."/>
@@ -21535,7 +21603,7 @@
       </w:lvl>
     </w:lvlOverride>
     <w:lvlOverride w:ilvl="7">
-      <w:lvl w:ilvl="7" w:tplc="F40611E8">
+      <w:lvl w:ilvl="7" w:tplc="9030E37A">
         <w:start w:val="1"/>
         <w:numFmt w:val="decimal"/>
         <w:lvlText w:val="%1.%2.%3.%4.%5.%6.%7.%8."/>
@@ -21564,7 +21632,7 @@
       </w:lvl>
     </w:lvlOverride>
     <w:lvlOverride w:ilvl="8">
-      <w:lvl w:ilvl="8" w:tplc="6A4E9AF6">
+      <w:lvl w:ilvl="8" w:tplc="67524ED8">
         <w:start w:val="1"/>
         <w:numFmt w:val="decimal"/>
         <w:lvlText w:val="%1.%2.%3.%4.%5.%6.%7.%8.%9."/>
@@ -21597,7 +21665,7 @@
     <w:abstractNumId w:val="13"/>
     <w:lvlOverride w:ilvl="0">
       <w:startOverride w:val="4"/>
-      <w:lvl w:ilvl="0" w:tplc="C29EC638">
+      <w:lvl w:ilvl="0" w:tplc="A8405408">
         <w:start w:val="4"/>
         <w:numFmt w:val="decimal"/>
         <w:lvlText w:val="%1."/>
@@ -21627,7 +21695,7 @@
     </w:lvlOverride>
     <w:lvlOverride w:ilvl="1">
       <w:startOverride w:val="1"/>
-      <w:lvl w:ilvl="1" w:tplc="01E8587A">
+      <w:lvl w:ilvl="1" w:tplc="3962AE50">
         <w:start w:val="1"/>
         <w:numFmt w:val="decimal"/>
         <w:lvlText w:val="%1.%2."/>
@@ -21657,7 +21725,7 @@
     </w:lvlOverride>
     <w:lvlOverride w:ilvl="2">
       <w:startOverride w:val="1"/>
-      <w:lvl w:ilvl="2" w:tplc="C62053E0">
+      <w:lvl w:ilvl="2" w:tplc="D012D2C0">
         <w:start w:val="1"/>
         <w:numFmt w:val="decimal"/>
         <w:lvlText w:val="%1.%2.%3."/>
@@ -21687,7 +21755,7 @@
     </w:lvlOverride>
     <w:lvlOverride w:ilvl="3">
       <w:startOverride w:val="1"/>
-      <w:lvl w:ilvl="3" w:tplc="3F143B20">
+      <w:lvl w:ilvl="3" w:tplc="9484158A">
         <w:start w:val="1"/>
         <w:numFmt w:val="decimal"/>
         <w:lvlText w:val="%1.%2.%3.%4."/>
@@ -21717,7 +21785,7 @@
     </w:lvlOverride>
     <w:lvlOverride w:ilvl="4">
       <w:startOverride w:val="1"/>
-      <w:lvl w:ilvl="4" w:tplc="8C84163E">
+      <w:lvl w:ilvl="4" w:tplc="BA026682">
         <w:start w:val="1"/>
         <w:numFmt w:val="decimal"/>
         <w:lvlText w:val="%1.%2.%3.%4.%5."/>
@@ -21747,7 +21815,7 @@
     </w:lvlOverride>
     <w:lvlOverride w:ilvl="5">
       <w:startOverride w:val="1"/>
-      <w:lvl w:ilvl="5" w:tplc="933A7AC6">
+      <w:lvl w:ilvl="5" w:tplc="E0162C80">
         <w:start w:val="1"/>
         <w:numFmt w:val="decimal"/>
         <w:lvlText w:val="%1.%2.%3.%4.%5.%6."/>
@@ -21777,7 +21845,7 @@
     </w:lvlOverride>
     <w:lvlOverride w:ilvl="6">
       <w:startOverride w:val="1"/>
-      <w:lvl w:ilvl="6" w:tplc="9698C34C">
+      <w:lvl w:ilvl="6" w:tplc="7ABCEF8C">
         <w:start w:val="1"/>
         <w:numFmt w:val="decimal"/>
         <w:lvlText w:val="%1.%2.%3.%4.%5.%6.%7."/>
@@ -21807,7 +21875,7 @@
     </w:lvlOverride>
     <w:lvlOverride w:ilvl="7">
       <w:startOverride w:val="1"/>
-      <w:lvl w:ilvl="7" w:tplc="F40611E8">
+      <w:lvl w:ilvl="7" w:tplc="9030E37A">
         <w:start w:val="1"/>
         <w:numFmt w:val="decimal"/>
         <w:lvlText w:val="%1.%2.%3.%4.%5.%6.%7.%8."/>
@@ -21837,7 +21905,7 @@
     </w:lvlOverride>
     <w:lvlOverride w:ilvl="8">
       <w:startOverride w:val="1"/>
-      <w:lvl w:ilvl="8" w:tplc="6A4E9AF6">
+      <w:lvl w:ilvl="8" w:tplc="67524ED8">
         <w:start w:val="1"/>
         <w:numFmt w:val="decimal"/>
         <w:lvlText w:val="%1.%2.%3.%4.%5.%6.%7.%8.%9."/>
@@ -21870,7 +21938,7 @@
     <w:abstractNumId w:val="13"/>
     <w:lvlOverride w:ilvl="0">
       <w:startOverride w:val="1"/>
-      <w:lvl w:ilvl="0" w:tplc="C29EC638">
+      <w:lvl w:ilvl="0" w:tplc="A8405408">
         <w:start w:val="1"/>
         <w:numFmt w:val="decimal"/>
         <w:lvlText w:val="%1."/>
@@ -21900,7 +21968,7 @@
     </w:lvlOverride>
     <w:lvlOverride w:ilvl="1">
       <w:startOverride w:val="3"/>
-      <w:lvl w:ilvl="1" w:tplc="01E8587A">
+      <w:lvl w:ilvl="1" w:tplc="3962AE50">
         <w:start w:val="3"/>
         <w:numFmt w:val="decimal"/>
         <w:lvlText w:val="%1.%2."/>
@@ -21930,7 +21998,7 @@
     </w:lvlOverride>
     <w:lvlOverride w:ilvl="2">
       <w:startOverride w:val="1"/>
-      <w:lvl w:ilvl="2" w:tplc="C62053E0">
+      <w:lvl w:ilvl="2" w:tplc="D012D2C0">
         <w:start w:val="1"/>
         <w:numFmt w:val="decimal"/>
         <w:lvlText w:val="%1.%2.%3."/>
@@ -21960,7 +22028,7 @@
     </w:lvlOverride>
     <w:lvlOverride w:ilvl="3">
       <w:startOverride w:val="1"/>
-      <w:lvl w:ilvl="3" w:tplc="3F143B20">
+      <w:lvl w:ilvl="3" w:tplc="9484158A">
         <w:start w:val="1"/>
         <w:numFmt w:val="decimal"/>
         <w:lvlText w:val="%1.%2.%3.%4."/>
@@ -21990,7 +22058,7 @@
     </w:lvlOverride>
     <w:lvlOverride w:ilvl="4">
       <w:startOverride w:val="1"/>
-      <w:lvl w:ilvl="4" w:tplc="8C84163E">
+      <w:lvl w:ilvl="4" w:tplc="BA026682">
         <w:start w:val="1"/>
         <w:numFmt w:val="decimal"/>
         <w:lvlText w:val="%1.%2.%3.%4.%5."/>
@@ -22020,7 +22088,7 @@
     </w:lvlOverride>
     <w:lvlOverride w:ilvl="5">
       <w:startOverride w:val="1"/>
-      <w:lvl w:ilvl="5" w:tplc="933A7AC6">
+      <w:lvl w:ilvl="5" w:tplc="E0162C80">
         <w:start w:val="1"/>
         <w:numFmt w:val="decimal"/>
         <w:lvlText w:val="%1.%2.%3.%4.%5.%6."/>
@@ -22050,7 +22118,7 @@
     </w:lvlOverride>
     <w:lvlOverride w:ilvl="6">
       <w:startOverride w:val="1"/>
-      <w:lvl w:ilvl="6" w:tplc="9698C34C">
+      <w:lvl w:ilvl="6" w:tplc="7ABCEF8C">
         <w:start w:val="1"/>
         <w:numFmt w:val="decimal"/>
         <w:lvlText w:val="%1.%2.%3.%4.%5.%6.%7."/>
@@ -22080,7 +22148,7 @@
     </w:lvlOverride>
     <w:lvlOverride w:ilvl="7">
       <w:startOverride w:val="1"/>
-      <w:lvl w:ilvl="7" w:tplc="F40611E8">
+      <w:lvl w:ilvl="7" w:tplc="9030E37A">
         <w:start w:val="1"/>
         <w:numFmt w:val="decimal"/>
         <w:lvlText w:val="%1.%2.%3.%4.%5.%6.%7.%8."/>
@@ -22110,7 +22178,7 @@
     </w:lvlOverride>
     <w:lvlOverride w:ilvl="8">
       <w:startOverride w:val="1"/>
-      <w:lvl w:ilvl="8" w:tplc="6A4E9AF6">
+      <w:lvl w:ilvl="8" w:tplc="67524ED8">
         <w:start w:val="1"/>
         <w:numFmt w:val="decimal"/>
         <w:lvlText w:val="%1.%2.%3.%4.%5.%6.%7.%8.%9."/>
@@ -22143,7 +22211,7 @@
     <w:abstractNumId w:val="13"/>
     <w:lvlOverride w:ilvl="0">
       <w:startOverride w:val="5"/>
-      <w:lvl w:ilvl="0" w:tplc="C29EC638">
+      <w:lvl w:ilvl="0" w:tplc="A8405408">
         <w:start w:val="5"/>
         <w:numFmt w:val="decimal"/>
         <w:lvlText w:val="%1."/>
@@ -22173,7 +22241,7 @@
     </w:lvlOverride>
     <w:lvlOverride w:ilvl="1">
       <w:startOverride w:val="1"/>
-      <w:lvl w:ilvl="1" w:tplc="01E8587A">
+      <w:lvl w:ilvl="1" w:tplc="3962AE50">
         <w:start w:val="1"/>
         <w:numFmt w:val="decimal"/>
         <w:lvlText w:val="%1.%2."/>
@@ -22203,7 +22271,7 @@
     </w:lvlOverride>
     <w:lvlOverride w:ilvl="2">
       <w:startOverride w:val="1"/>
-      <w:lvl w:ilvl="2" w:tplc="C62053E0">
+      <w:lvl w:ilvl="2" w:tplc="D012D2C0">
         <w:start w:val="1"/>
         <w:numFmt w:val="decimal"/>
         <w:lvlText w:val="%1.%2.%3."/>
@@ -22233,7 +22301,7 @@
     </w:lvlOverride>
     <w:lvlOverride w:ilvl="3">
       <w:startOverride w:val="1"/>
-      <w:lvl w:ilvl="3" w:tplc="3F143B20">
+      <w:lvl w:ilvl="3" w:tplc="9484158A">
         <w:start w:val="1"/>
         <w:numFmt w:val="decimal"/>
         <w:lvlText w:val="%1.%2.%3.%4."/>
@@ -22263,7 +22331,7 @@
     </w:lvlOverride>
     <w:lvlOverride w:ilvl="4">
       <w:startOverride w:val="1"/>
-      <w:lvl w:ilvl="4" w:tplc="8C84163E">
+      <w:lvl w:ilvl="4" w:tplc="BA026682">
         <w:start w:val="1"/>
         <w:numFmt w:val="decimal"/>
         <w:lvlText w:val="%1.%2.%3.%4.%5."/>
@@ -22293,7 +22361,7 @@
     </w:lvlOverride>
     <w:lvlOverride w:ilvl="5">
       <w:startOverride w:val="1"/>
-      <w:lvl w:ilvl="5" w:tplc="933A7AC6">
+      <w:lvl w:ilvl="5" w:tplc="E0162C80">
         <w:start w:val="1"/>
         <w:numFmt w:val="decimal"/>
         <w:lvlText w:val="%1.%2.%3.%4.%5.%6."/>
@@ -22323,7 +22391,7 @@
     </w:lvlOverride>
     <w:lvlOverride w:ilvl="6">
       <w:startOverride w:val="1"/>
-      <w:lvl w:ilvl="6" w:tplc="9698C34C">
+      <w:lvl w:ilvl="6" w:tplc="7ABCEF8C">
         <w:start w:val="1"/>
         <w:numFmt w:val="decimal"/>
         <w:lvlText w:val="%1.%2.%3.%4.%5.%6.%7."/>
@@ -22353,7 +22421,7 @@
     </w:lvlOverride>
     <w:lvlOverride w:ilvl="7">
       <w:startOverride w:val="1"/>
-      <w:lvl w:ilvl="7" w:tplc="F40611E8">
+      <w:lvl w:ilvl="7" w:tplc="9030E37A">
         <w:start w:val="1"/>
         <w:numFmt w:val="decimal"/>
         <w:lvlText w:val="%1.%2.%3.%4.%5.%6.%7.%8."/>
@@ -22383,7 +22451,7 @@
     </w:lvlOverride>
     <w:lvlOverride w:ilvl="8">
       <w:startOverride w:val="1"/>
-      <w:lvl w:ilvl="8" w:tplc="6A4E9AF6">
+      <w:lvl w:ilvl="8" w:tplc="67524ED8">
         <w:start w:val="1"/>
         <w:numFmt w:val="decimal"/>
         <w:lvlText w:val="%1.%2.%3.%4.%5.%6.%7.%8.%9."/>

</xml_diff>